<commit_message>
activiteit en aanwezigheid document en document van eisen en wensen aangepast
</commit_message>
<xml_diff>
--- a/documentatie/Document van Eisen en Wensen.docx
+++ b/documentatie/Document van Eisen en Wensen.docx
@@ -1104,7 +1104,13 @@
         <w:t>D</w:t>
       </w:r>
       <w:r>
-        <w:t>e opdracht van dit project is het vervangen van het huidige stagesysteem “stagemarkt”. Stagemarkt bied alleen stageplekken aan doordat bedrijven daar hun informatie in zetten. Dit project zal stagemarkt moeten vervangen en dat doen we doordat leraren, studenten en bedrijven in éen systeem werken in plaats van dat iedereen zijn eigen systeem heeft. Dit project is gegeven door Johan Koster om 3</w:t>
+        <w:t xml:space="preserve">e opdracht van dit project is het vervangen van het huidige stagesysteem “stagemarkt”. Stagemarkt bied alleen stageplekken aan doordat bedrijven daar hun informatie in zetten. Dit project zal stagemarkt moeten vervangen en dat doen we doordat leraren, studenten en bedrijven in éen systeem werken in plaats van dat iedereen zijn eigen systeem heeft. Dit project is gegeven door </w:t>
+      </w:r>
+      <w:r>
+        <w:t xml:space="preserve">gedelegeerd opdrachtgever </w:t>
+      </w:r>
+      <w:r>
+        <w:t>Johan Koster om 3</w:t>
       </w:r>
       <w:r>
         <w:rPr>
@@ -1121,162 +1127,25 @@
       </w:r>
       <w:proofErr w:type="spellEnd"/>
       <w:r>
-        <w:t xml:space="preserve"> ervaring te geven in het maken van een project in groepsverband in voorbereiding op de proef van bekwaamheid. </w:t>
+        <w:t xml:space="preserve"> ervaring te geven in het maken van een project in groepsverband</w:t>
+      </w:r>
+      <w:r>
+        <w:t xml:space="preserve"> en als</w:t>
+      </w:r>
+      <w:r>
+        <w:t xml:space="preserve"> voorbereiding op de proef van bekwaamheid. </w:t>
+      </w:r>
+      <w:r>
+        <w:rPr>
+          <w:i/>
+        </w:rPr>
+        <w:br w:type="page"/>
       </w:r>
       <w:bookmarkStart w:id="1" w:name="_GoBack"/>
       <w:bookmarkEnd w:id="1"/>
     </w:p>
     <w:p>
       <w:pPr>
-        <w:rPr>
-          <w:i/>
-        </w:rPr>
-      </w:pPr>
-      <w:r>
-        <w:rPr>
-          <w:i/>
-        </w:rPr>
-        <w:t>&lt;</w:t>
-      </w:r>
-    </w:p>
-    <w:p>
-      <w:pPr>
-        <w:rPr>
-          <w:b/>
-          <w:i/>
-        </w:rPr>
-      </w:pPr>
-      <w:r>
-        <w:rPr>
-          <w:i/>
-        </w:rPr>
-        <w:t>In dit document geef je opso</w:t>
-      </w:r>
-      <w:r>
-        <w:rPr>
-          <w:i/>
-        </w:rPr>
-        <w:t xml:space="preserve">mming van de eisen en wensen die de gebruikers aan het te bouwen systeem stellen. Hierbij maak je onderscheid tussen functionele- en niet-functionele </w:t>
-      </w:r>
-      <w:proofErr w:type="spellStart"/>
-      <w:r>
-        <w:rPr>
-          <w:i/>
-        </w:rPr>
-        <w:t>requirements</w:t>
-      </w:r>
-      <w:proofErr w:type="spellEnd"/>
-      <w:r>
-        <w:rPr>
-          <w:i/>
-        </w:rPr>
-        <w:t xml:space="preserve">. De cursieve tekst is een leidraad die je kunt volgen. </w:t>
-      </w:r>
-      <w:r>
-        <w:rPr>
-          <w:b/>
-          <w:i/>
-        </w:rPr>
-        <w:t xml:space="preserve">Voor </w:t>
-      </w:r>
-      <w:r>
-        <w:rPr>
-          <w:b/>
-          <w:i/>
-        </w:rPr>
-        <w:t xml:space="preserve">de eerste </w:t>
-      </w:r>
-      <w:r>
-        <w:rPr>
-          <w:b/>
-          <w:i/>
-        </w:rPr>
-        <w:t>oplevering van het document</w:t>
-      </w:r>
-      <w:r>
-        <w:rPr>
-          <w:b/>
-          <w:i/>
-        </w:rPr>
-        <w:t xml:space="preserve"> verwijder je deze natuurlijk!</w:t>
-      </w:r>
-    </w:p>
-    <w:p>
-      <w:pPr>
-        <w:rPr>
-          <w:b/>
-          <w:i/>
-        </w:rPr>
-      </w:pPr>
-    </w:p>
-    <w:p>
-      <w:pPr>
-        <w:rPr>
-          <w:i/>
-        </w:rPr>
-      </w:pPr>
-      <w:r>
-        <w:rPr>
-          <w:i/>
-        </w:rPr>
-        <w:t>Zoals met alle documentatie begin je met een concept. Je verwerkt de interviews en laat het resultaat weer teruglezen aan de geïnterviewde (distributie). Krijg je feedback dan pas je je document aan en hoogt het versienummer met 1 op. Normaliter begin je met versienummer 0.1 en nummer je door tot 1.0, dit is de definitieve versie. Eenmaal opgeleverd kan het beheerteam met dit document verder werken vanaf 1.1.</w:t>
-      </w:r>
-    </w:p>
-    <w:p>
-      <w:pPr>
-        <w:rPr>
-          <w:i/>
-        </w:rPr>
-      </w:pPr>
-    </w:p>
-    <w:p>
-      <w:pPr>
-        <w:rPr>
-          <w:i/>
-        </w:rPr>
-      </w:pPr>
-      <w:r>
-        <w:rPr>
-          <w:i/>
-        </w:rPr>
-        <w:t>In het hoofdstuk Inleiding geef je even kort aan waar het voor is: het project, korte probleemomschrijving en het doel van dit document en hoe het tot stand is gekomen. Je kunt hier bijvoorbeeld ook de geïnterviewde gebruikers opnemen en de rol die ze hebben.</w:t>
-      </w:r>
-    </w:p>
-    <w:p>
-      <w:pPr>
-        <w:rPr>
-          <w:i/>
-        </w:rPr>
-      </w:pPr>
-    </w:p>
-    <w:p>
-      <w:pPr>
-        <w:rPr>
-          <w:i/>
-        </w:rPr>
-      </w:pPr>
-      <w:r>
-        <w:rPr>
-          <w:i/>
-        </w:rPr>
-        <w:t>&gt;</w:t>
-      </w:r>
-    </w:p>
-    <w:p>
-      <w:pPr>
-        <w:rPr>
-          <w:i/>
-        </w:rPr>
-      </w:pPr>
-      <w:r>
-        <w:rPr>
-          <w:i/>
-        </w:rPr>
-        <w:br w:type="page"/>
-      </w:r>
-    </w:p>
-    <w:p>
-      <w:pPr>
         <w:pStyle w:val="Kop1"/>
       </w:pPr>
       <w:r>
@@ -1324,6 +1193,337 @@
         <w:t>&gt;</w:t>
       </w:r>
     </w:p>
+    <w:tbl>
+      <w:tblPr>
+        <w:tblStyle w:val="Tabelraster"/>
+        <w:tblW w:w="0" w:type="auto"/>
+        <w:tblLook w:val="04A0" w:firstRow="1" w:lastRow="0" w:firstColumn="1" w:lastColumn="0" w:noHBand="0" w:noVBand="1"/>
+      </w:tblPr>
+      <w:tblGrid>
+        <w:gridCol w:w="3630"/>
+        <w:gridCol w:w="3630"/>
+      </w:tblGrid>
+      <w:tr>
+        <w:trPr>
+          <w:trHeight w:val="326"/>
+        </w:trPr>
+        <w:tc>
+          <w:tcPr>
+            <w:tcW w:w="3630" w:type="dxa"/>
+          </w:tcPr>
+          <w:p>
+            <w:pPr>
+              <w:rPr>
+                <w:b/>
+                <w:bCs/>
+              </w:rPr>
+            </w:pPr>
+            <w:r>
+              <w:rPr>
+                <w:b/>
+                <w:bCs/>
+              </w:rPr>
+              <w:t>Naam</w:t>
+            </w:r>
+          </w:p>
+        </w:tc>
+        <w:tc>
+          <w:tcPr>
+            <w:tcW w:w="3630" w:type="dxa"/>
+          </w:tcPr>
+          <w:p>
+            <w:pPr>
+              <w:rPr>
+                <w:b/>
+                <w:bCs/>
+              </w:rPr>
+            </w:pPr>
+            <w:r>
+              <w:rPr>
+                <w:b/>
+                <w:bCs/>
+              </w:rPr>
+              <w:t>Rol</w:t>
+            </w:r>
+          </w:p>
+        </w:tc>
+      </w:tr>
+      <w:tr>
+        <w:trPr>
+          <w:trHeight w:val="334"/>
+        </w:trPr>
+        <w:tc>
+          <w:tcPr>
+            <w:tcW w:w="3630" w:type="dxa"/>
+          </w:tcPr>
+          <w:p>
+            <w:r>
+              <w:t>Johan Koster</w:t>
+            </w:r>
+          </w:p>
+        </w:tc>
+        <w:tc>
+          <w:tcPr>
+            <w:tcW w:w="3630" w:type="dxa"/>
+          </w:tcPr>
+          <w:p>
+            <w:r>
+              <w:t>Gedelegeerd opdrachtgever, docent, mentor</w:t>
+            </w:r>
+          </w:p>
+        </w:tc>
+      </w:tr>
+      <w:tr>
+        <w:trPr>
+          <w:trHeight w:val="334"/>
+        </w:trPr>
+        <w:tc>
+          <w:tcPr>
+            <w:tcW w:w="3630" w:type="dxa"/>
+          </w:tcPr>
+          <w:p>
+            <w:proofErr w:type="spellStart"/>
+            <w:r>
+              <w:t>Fransisca</w:t>
+            </w:r>
+            <w:proofErr w:type="spellEnd"/>
+            <w:r>
+              <w:t xml:space="preserve"> </w:t>
+            </w:r>
+            <w:proofErr w:type="spellStart"/>
+            <w:r>
+              <w:t>Fouchier</w:t>
+            </w:r>
+            <w:proofErr w:type="spellEnd"/>
+          </w:p>
+        </w:tc>
+        <w:tc>
+          <w:tcPr>
+            <w:tcW w:w="3630" w:type="dxa"/>
+          </w:tcPr>
+          <w:p>
+            <w:r>
+              <w:t>Stage coördinator, mentor</w:t>
+            </w:r>
+          </w:p>
+        </w:tc>
+      </w:tr>
+      <w:tr>
+        <w:trPr>
+          <w:trHeight w:val="334"/>
+        </w:trPr>
+        <w:tc>
+          <w:tcPr>
+            <w:tcW w:w="3630" w:type="dxa"/>
+          </w:tcPr>
+          <w:p>
+            <w:r>
+              <w:t>Kevin Dijkema</w:t>
+            </w:r>
+          </w:p>
+        </w:tc>
+        <w:tc>
+          <w:tcPr>
+            <w:tcW w:w="3630" w:type="dxa"/>
+          </w:tcPr>
+          <w:p>
+            <w:r>
+              <w:t>Docent</w:t>
+            </w:r>
+          </w:p>
+        </w:tc>
+      </w:tr>
+      <w:tr>
+        <w:trPr>
+          <w:trHeight w:val="334"/>
+        </w:trPr>
+        <w:tc>
+          <w:tcPr>
+            <w:tcW w:w="3630" w:type="dxa"/>
+          </w:tcPr>
+          <w:p>
+            <w:r>
+              <w:t>Peter Til</w:t>
+            </w:r>
+          </w:p>
+        </w:tc>
+        <w:tc>
+          <w:tcPr>
+            <w:tcW w:w="3630" w:type="dxa"/>
+          </w:tcPr>
+          <w:p>
+            <w:r>
+              <w:t>Student</w:t>
+            </w:r>
+          </w:p>
+        </w:tc>
+      </w:tr>
+      <w:tr>
+        <w:trPr>
+          <w:trHeight w:val="334"/>
+        </w:trPr>
+        <w:tc>
+          <w:tcPr>
+            <w:tcW w:w="3630" w:type="dxa"/>
+          </w:tcPr>
+          <w:p>
+            <w:proofErr w:type="spellStart"/>
+            <w:r>
+              <w:t>Remon</w:t>
+            </w:r>
+            <w:proofErr w:type="spellEnd"/>
+            <w:r>
+              <w:t xml:space="preserve"> Hulst</w:t>
+            </w:r>
+          </w:p>
+        </w:tc>
+        <w:tc>
+          <w:tcPr>
+            <w:tcW w:w="3630" w:type="dxa"/>
+          </w:tcPr>
+          <w:p>
+            <w:r>
+              <w:t>Student</w:t>
+            </w:r>
+          </w:p>
+        </w:tc>
+      </w:tr>
+      <w:tr>
+        <w:trPr>
+          <w:trHeight w:val="334"/>
+        </w:trPr>
+        <w:tc>
+          <w:tcPr>
+            <w:tcW w:w="3630" w:type="dxa"/>
+          </w:tcPr>
+          <w:p>
+            <w:r>
+              <w:t>Marko Spaans</w:t>
+            </w:r>
+          </w:p>
+        </w:tc>
+        <w:tc>
+          <w:tcPr>
+            <w:tcW w:w="3630" w:type="dxa"/>
+          </w:tcPr>
+          <w:p>
+            <w:r>
+              <w:t>Stage coördinator</w:t>
+            </w:r>
+          </w:p>
+        </w:tc>
+      </w:tr>
+      <w:tr>
+        <w:trPr>
+          <w:trHeight w:val="334"/>
+        </w:trPr>
+        <w:tc>
+          <w:tcPr>
+            <w:tcW w:w="3630" w:type="dxa"/>
+          </w:tcPr>
+          <w:p>
+            <w:proofErr w:type="spellStart"/>
+            <w:r>
+              <w:t>Rene</w:t>
+            </w:r>
+            <w:proofErr w:type="spellEnd"/>
+            <w:r>
+              <w:t xml:space="preserve"> van Pelt</w:t>
+            </w:r>
+          </w:p>
+        </w:tc>
+        <w:tc>
+          <w:tcPr>
+            <w:tcW w:w="3630" w:type="dxa"/>
+          </w:tcPr>
+          <w:p>
+            <w:r>
+              <w:t>Praktijk begeleider</w:t>
+            </w:r>
+          </w:p>
+        </w:tc>
+      </w:tr>
+      <w:tr>
+        <w:trPr>
+          <w:trHeight w:val="334"/>
+        </w:trPr>
+        <w:tc>
+          <w:tcPr>
+            <w:tcW w:w="3630" w:type="dxa"/>
+          </w:tcPr>
+          <w:p>
+            <w:r>
+              <w:t>Bjorn Boes</w:t>
+            </w:r>
+          </w:p>
+        </w:tc>
+        <w:tc>
+          <w:tcPr>
+            <w:tcW w:w="3630" w:type="dxa"/>
+          </w:tcPr>
+          <w:p>
+            <w:r>
+              <w:t>Bedrijfseigenaar</w:t>
+            </w:r>
+          </w:p>
+        </w:tc>
+      </w:tr>
+      <w:tr>
+        <w:trPr>
+          <w:trHeight w:val="334"/>
+        </w:trPr>
+        <w:tc>
+          <w:tcPr>
+            <w:tcW w:w="3630" w:type="dxa"/>
+          </w:tcPr>
+          <w:p>
+            <w:r>
+              <w:t xml:space="preserve">Bob </w:t>
+            </w:r>
+            <w:proofErr w:type="spellStart"/>
+            <w:r>
+              <w:t>Graafsma</w:t>
+            </w:r>
+            <w:proofErr w:type="spellEnd"/>
+          </w:p>
+        </w:tc>
+        <w:tc>
+          <w:tcPr>
+            <w:tcW w:w="3630" w:type="dxa"/>
+          </w:tcPr>
+          <w:p>
+            <w:r>
+              <w:t>Bedrijfseigenaar</w:t>
+            </w:r>
+          </w:p>
+        </w:tc>
+      </w:tr>
+      <w:tr>
+        <w:trPr>
+          <w:trHeight w:val="334"/>
+        </w:trPr>
+        <w:tc>
+          <w:tcPr>
+            <w:tcW w:w="3630" w:type="dxa"/>
+          </w:tcPr>
+          <w:p>
+            <w:r>
+              <w:t>Johan Strootman</w:t>
+            </w:r>
+          </w:p>
+        </w:tc>
+        <w:tc>
+          <w:tcPr>
+            <w:tcW w:w="3630" w:type="dxa"/>
+          </w:tcPr>
+          <w:p>
+            <w:r>
+              <w:t>Docent</w:t>
+            </w:r>
+          </w:p>
+        </w:tc>
+      </w:tr>
+    </w:tbl>
     <w:p>
       <w:r>
         <w:br w:type="page"/>
@@ -2353,6 +2553,7 @@
     <w:lsdException w:name="HTML Sample" w:semiHidden="1" w:unhideWhenUsed="1"/>
     <w:lsdException w:name="HTML Typewriter" w:semiHidden="1" w:unhideWhenUsed="1"/>
     <w:lsdException w:name="HTML Variable" w:semiHidden="1" w:unhideWhenUsed="1"/>
+    <w:lsdException w:name="Normal Table" w:semiHidden="1" w:unhideWhenUsed="1"/>
     <w:lsdException w:name="annotation subject" w:semiHidden="1" w:unhideWhenUsed="1"/>
     <w:lsdException w:name="No List" w:semiHidden="1" w:unhideWhenUsed="1"/>
     <w:lsdException w:name="Outline List 1" w:semiHidden="1" w:unhideWhenUsed="1"/>
@@ -2399,8 +2600,10 @@
     <w:lsdException w:name="Table Subtle 2" w:semiHidden="1" w:unhideWhenUsed="1"/>
     <w:lsdException w:name="Table Web 1" w:semiHidden="1" w:unhideWhenUsed="1"/>
     <w:lsdException w:name="Table Web 2" w:semiHidden="1" w:unhideWhenUsed="1"/>
+    <w:lsdException w:name="Table Web 3" w:semiHidden="1" w:unhideWhenUsed="1"/>
     <w:lsdException w:name="Balloon Text" w:semiHidden="1" w:unhideWhenUsed="1"/>
     <w:lsdException w:name="Table Grid" w:uiPriority="0"/>
+    <w:lsdException w:name="Table Theme" w:semiHidden="1" w:unhideWhenUsed="1"/>
     <w:lsdException w:name="Placeholder Text" w:semiHidden="1"/>
     <w:lsdException w:name="No Spacing" w:uiPriority="1" w:qFormat="1"/>
     <w:lsdException w:name="Light Shading" w:uiPriority="60"/>

</xml_diff>

<commit_message>
verder schoon gemaakt en verbeterd van het document eisen en wensen
</commit_message>
<xml_diff>
--- a/documentatie/Document van Eisen en Wensen.docx
+++ b/documentatie/Document van Eisen en Wensen.docx
@@ -52,35 +52,10 @@
     <w:p/>
     <w:p/>
     <w:p/>
-    <w:p>
-      <w:pPr>
-        <w:pStyle w:val="Ondertitel"/>
-        <w:jc w:val="center"/>
-        <w:rPr>
-          <w:sz w:val="48"/>
-          <w:szCs w:val="48"/>
-        </w:rPr>
-      </w:pPr>
-      <w:r>
-        <w:rPr>
-          <w:sz w:val="48"/>
-          <w:szCs w:val="48"/>
-        </w:rPr>
-        <w:t xml:space="preserve">Project: </w:t>
-      </w:r>
-      <w:r>
-        <w:rPr>
-          <w:i/>
-          <w:sz w:val="48"/>
-          <w:szCs w:val="48"/>
-        </w:rPr>
-        <w:t>&lt;projectnaam&gt;</w:t>
-      </w:r>
-    </w:p>
     <w:tbl>
       <w:tblPr>
         <w:tblStyle w:val="Tabelraster"/>
-        <w:tblpPr w:leftFromText="141" w:rightFromText="141" w:vertAnchor="text" w:horzAnchor="page" w:tblpX="1943" w:tblpY="7624"/>
+        <w:tblpPr w:leftFromText="141" w:rightFromText="141" w:vertAnchor="text" w:horzAnchor="margin" w:tblpXSpec="center" w:tblpY="6468"/>
         <w:tblW w:w="0" w:type="auto"/>
         <w:tblBorders>
           <w:top w:val="none" w:sz="0" w:space="0" w:color="auto"/>
@@ -93,14 +68,17 @@
         <w:tblLook w:val="04A0" w:firstRow="1" w:lastRow="0" w:firstColumn="1" w:lastColumn="0" w:noHBand="0" w:noVBand="1"/>
       </w:tblPr>
       <w:tblGrid>
-        <w:gridCol w:w="6530"/>
-        <w:gridCol w:w="425"/>
-        <w:gridCol w:w="1543"/>
+        <w:gridCol w:w="6876"/>
+        <w:gridCol w:w="447"/>
+        <w:gridCol w:w="1624"/>
       </w:tblGrid>
       <w:tr>
-        <w:tc>
-          <w:tcPr>
-            <w:tcW w:w="6530" w:type="dxa"/>
+        <w:trPr>
+          <w:trHeight w:val="1872"/>
+        </w:trPr>
+        <w:tc>
+          <w:tcPr>
+            <w:tcW w:w="6876" w:type="dxa"/>
           </w:tcPr>
           <w:p>
             <w:pPr>
@@ -132,7 +110,7 @@
         </w:tc>
         <w:tc>
           <w:tcPr>
-            <w:tcW w:w="425" w:type="dxa"/>
+            <w:tcW w:w="447" w:type="dxa"/>
           </w:tcPr>
           <w:p>
             <w:pPr>
@@ -155,7 +133,7 @@
         </w:tc>
         <w:tc>
           <w:tcPr>
-            <w:tcW w:w="1543" w:type="dxa"/>
+            <w:tcW w:w="1624" w:type="dxa"/>
           </w:tcPr>
           <w:p>
             <w:pPr>
@@ -174,73 +152,17 @@
                 <w:sz w:val="22"/>
                 <w:szCs w:val="22"/>
               </w:rPr>
-              <w:t>&lt;naam&gt;</w:t>
-            </w:r>
-          </w:p>
-        </w:tc>
-      </w:tr>
-      <w:tr>
-        <w:tc>
-          <w:tcPr>
-            <w:tcW w:w="6530" w:type="dxa"/>
-          </w:tcPr>
-          <w:p>
-            <w:pPr>
-              <w:pStyle w:val="Titel"/>
-              <w:jc w:val="right"/>
-              <w:rPr>
-                <w:rFonts w:asciiTheme="minorHAnsi" w:hAnsiTheme="minorHAnsi" w:cs="Arial"/>
-                <w:sz w:val="22"/>
-                <w:szCs w:val="22"/>
-              </w:rPr>
-            </w:pPr>
-            <w:r>
-              <w:rPr>
-                <w:rFonts w:asciiTheme="minorHAnsi" w:hAnsiTheme="minorHAnsi" w:cs="Arial"/>
-                <w:sz w:val="22"/>
-                <w:szCs w:val="22"/>
-              </w:rPr>
-              <w:t>Datum</w:t>
-            </w:r>
-          </w:p>
-        </w:tc>
-        <w:tc>
-          <w:tcPr>
-            <w:tcW w:w="425" w:type="dxa"/>
-          </w:tcPr>
-          <w:p>
-            <w:pPr>
-              <w:pStyle w:val="Titel"/>
-              <w:rPr>
-                <w:rFonts w:asciiTheme="minorHAnsi" w:hAnsiTheme="minorHAnsi" w:cs="Arial"/>
-                <w:sz w:val="22"/>
-                <w:szCs w:val="22"/>
-              </w:rPr>
-            </w:pPr>
-            <w:r>
-              <w:rPr>
-                <w:rFonts w:asciiTheme="minorHAnsi" w:hAnsiTheme="minorHAnsi" w:cs="Arial"/>
-                <w:sz w:val="22"/>
-                <w:szCs w:val="22"/>
-              </w:rPr>
-              <w:t>:</w:t>
-            </w:r>
-          </w:p>
-        </w:tc>
-        <w:tc>
-          <w:tcPr>
-            <w:tcW w:w="1543" w:type="dxa"/>
-          </w:tcPr>
-          <w:p>
-            <w:pPr>
-              <w:pStyle w:val="Titel"/>
+              <w:t xml:space="preserve">Nicolay </w:t>
+            </w:r>
+            <w:r>
               <w:rPr>
                 <w:rFonts w:asciiTheme="minorHAnsi" w:hAnsiTheme="minorHAnsi" w:cs="Arial"/>
                 <w:i/>
                 <w:sz w:val="22"/>
                 <w:szCs w:val="22"/>
               </w:rPr>
-            </w:pPr>
+              <w:t>D</w:t>
+            </w:r>
             <w:r>
               <w:rPr>
                 <w:rFonts w:asciiTheme="minorHAnsi" w:hAnsiTheme="minorHAnsi" w:cs="Arial"/>
@@ -248,73 +170,19 @@
                 <w:sz w:val="22"/>
                 <w:szCs w:val="22"/>
               </w:rPr>
-              <w:t>&lt;datum&gt;</w:t>
-            </w:r>
-          </w:p>
-        </w:tc>
-      </w:tr>
-      <w:tr>
-        <w:tc>
-          <w:tcPr>
-            <w:tcW w:w="6530" w:type="dxa"/>
-          </w:tcPr>
-          <w:p>
-            <w:pPr>
-              <w:pStyle w:val="Titel"/>
-              <w:jc w:val="right"/>
-              <w:rPr>
-                <w:rFonts w:asciiTheme="minorHAnsi" w:hAnsiTheme="minorHAnsi" w:cs="Arial"/>
-                <w:sz w:val="22"/>
-                <w:szCs w:val="22"/>
-              </w:rPr>
-            </w:pPr>
-            <w:r>
-              <w:rPr>
-                <w:rFonts w:asciiTheme="minorHAnsi" w:hAnsiTheme="minorHAnsi" w:cs="Arial"/>
-                <w:sz w:val="22"/>
-                <w:szCs w:val="22"/>
-              </w:rPr>
-              <w:t>Versie</w:t>
-            </w:r>
-          </w:p>
-        </w:tc>
-        <w:tc>
-          <w:tcPr>
-            <w:tcW w:w="425" w:type="dxa"/>
-          </w:tcPr>
-          <w:p>
-            <w:pPr>
-              <w:pStyle w:val="Titel"/>
-              <w:rPr>
-                <w:rFonts w:asciiTheme="minorHAnsi" w:hAnsiTheme="minorHAnsi" w:cs="Arial"/>
-                <w:sz w:val="22"/>
-                <w:szCs w:val="22"/>
-              </w:rPr>
-            </w:pPr>
-            <w:r>
-              <w:rPr>
-                <w:rFonts w:asciiTheme="minorHAnsi" w:hAnsiTheme="minorHAnsi" w:cs="Arial"/>
-                <w:sz w:val="22"/>
-                <w:szCs w:val="22"/>
-              </w:rPr>
-              <w:t>:</w:t>
-            </w:r>
-          </w:p>
-        </w:tc>
-        <w:tc>
-          <w:tcPr>
-            <w:tcW w:w="1543" w:type="dxa"/>
-          </w:tcPr>
-          <w:p>
-            <w:pPr>
-              <w:pStyle w:val="Titel"/>
+              <w:t xml:space="preserve">ammer, </w:t>
+            </w:r>
+            <w:proofErr w:type="spellStart"/>
+            <w:r>
               <w:rPr>
                 <w:rFonts w:asciiTheme="minorHAnsi" w:hAnsiTheme="minorHAnsi" w:cs="Arial"/>
                 <w:i/>
                 <w:sz w:val="22"/>
                 <w:szCs w:val="22"/>
               </w:rPr>
-            </w:pPr>
+              <w:t>Gaia</w:t>
+            </w:r>
+            <w:proofErr w:type="spellEnd"/>
             <w:r>
               <w:rPr>
                 <w:rFonts w:asciiTheme="minorHAnsi" w:hAnsiTheme="minorHAnsi" w:cs="Arial"/>
@@ -322,7 +190,7 @@
                 <w:sz w:val="22"/>
                 <w:szCs w:val="22"/>
               </w:rPr>
-              <w:t>&lt;</w:t>
+              <w:t xml:space="preserve"> </w:t>
             </w:r>
             <w:proofErr w:type="spellStart"/>
             <w:r>
@@ -332,7 +200,7 @@
                 <w:sz w:val="22"/>
                 <w:szCs w:val="22"/>
               </w:rPr>
-              <w:t>versienr</w:t>
+              <w:t>Miglino</w:t>
             </w:r>
             <w:proofErr w:type="spellEnd"/>
             <w:r>
@@ -342,73 +210,19 @@
                 <w:sz w:val="22"/>
                 <w:szCs w:val="22"/>
               </w:rPr>
-              <w:t>&gt;</w:t>
-            </w:r>
-          </w:p>
-        </w:tc>
-      </w:tr>
-      <w:tr>
-        <w:tc>
-          <w:tcPr>
-            <w:tcW w:w="6530" w:type="dxa"/>
-          </w:tcPr>
-          <w:p>
-            <w:pPr>
-              <w:pStyle w:val="Titel"/>
-              <w:jc w:val="right"/>
-              <w:rPr>
-                <w:rFonts w:asciiTheme="minorHAnsi" w:hAnsiTheme="minorHAnsi" w:cs="Arial"/>
-                <w:sz w:val="22"/>
-                <w:szCs w:val="22"/>
-              </w:rPr>
-            </w:pPr>
-            <w:r>
-              <w:rPr>
-                <w:rFonts w:asciiTheme="minorHAnsi" w:hAnsiTheme="minorHAnsi" w:cs="Arial"/>
-                <w:sz w:val="22"/>
-                <w:szCs w:val="22"/>
-              </w:rPr>
-              <w:t>Status</w:t>
-            </w:r>
-          </w:p>
-        </w:tc>
-        <w:tc>
-          <w:tcPr>
-            <w:tcW w:w="425" w:type="dxa"/>
-          </w:tcPr>
-          <w:p>
-            <w:pPr>
-              <w:pStyle w:val="Titel"/>
-              <w:rPr>
-                <w:rFonts w:asciiTheme="minorHAnsi" w:hAnsiTheme="minorHAnsi" w:cs="Arial"/>
-                <w:sz w:val="22"/>
-                <w:szCs w:val="22"/>
-              </w:rPr>
-            </w:pPr>
-            <w:r>
-              <w:rPr>
-                <w:rFonts w:asciiTheme="minorHAnsi" w:hAnsiTheme="minorHAnsi" w:cs="Arial"/>
-                <w:sz w:val="22"/>
-                <w:szCs w:val="22"/>
-              </w:rPr>
-              <w:t>:</w:t>
-            </w:r>
-          </w:p>
-        </w:tc>
-        <w:tc>
-          <w:tcPr>
-            <w:tcW w:w="1543" w:type="dxa"/>
-          </w:tcPr>
-          <w:p>
-            <w:pPr>
-              <w:pStyle w:val="Titel"/>
+              <w:t xml:space="preserve">, Christiaan de Jong, Marvin Koning en </w:t>
+            </w:r>
+            <w:proofErr w:type="spellStart"/>
+            <w:r>
               <w:rPr>
                 <w:rFonts w:asciiTheme="minorHAnsi" w:hAnsiTheme="minorHAnsi" w:cs="Arial"/>
                 <w:i/>
                 <w:sz w:val="22"/>
                 <w:szCs w:val="22"/>
               </w:rPr>
-            </w:pPr>
+              <w:t>Izabella</w:t>
+            </w:r>
+            <w:proofErr w:type="spellEnd"/>
             <w:r>
               <w:rPr>
                 <w:rFonts w:asciiTheme="minorHAnsi" w:hAnsiTheme="minorHAnsi" w:cs="Arial"/>
@@ -416,12 +230,268 @@
                 <w:sz w:val="22"/>
                 <w:szCs w:val="22"/>
               </w:rPr>
-              <w:t>&lt;status</w:t>
+              <w:t xml:space="preserve"> Hassan </w:t>
+            </w:r>
+          </w:p>
+        </w:tc>
+      </w:tr>
+      <w:tr>
+        <w:trPr>
+          <w:trHeight w:val="261"/>
+        </w:trPr>
+        <w:tc>
+          <w:tcPr>
+            <w:tcW w:w="6876" w:type="dxa"/>
+          </w:tcPr>
+          <w:p>
+            <w:pPr>
+              <w:pStyle w:val="Titel"/>
+              <w:jc w:val="right"/>
+              <w:rPr>
+                <w:rFonts w:asciiTheme="minorHAnsi" w:hAnsiTheme="minorHAnsi" w:cs="Arial"/>
+                <w:sz w:val="22"/>
+                <w:szCs w:val="22"/>
+              </w:rPr>
+            </w:pPr>
+            <w:r>
+              <w:rPr>
+                <w:rFonts w:asciiTheme="minorHAnsi" w:hAnsiTheme="minorHAnsi" w:cs="Arial"/>
+                <w:sz w:val="22"/>
+                <w:szCs w:val="22"/>
+              </w:rPr>
+              <w:t>Datum</w:t>
+            </w:r>
+          </w:p>
+        </w:tc>
+        <w:tc>
+          <w:tcPr>
+            <w:tcW w:w="447" w:type="dxa"/>
+          </w:tcPr>
+          <w:p>
+            <w:pPr>
+              <w:pStyle w:val="Titel"/>
+              <w:rPr>
+                <w:rFonts w:asciiTheme="minorHAnsi" w:hAnsiTheme="minorHAnsi" w:cs="Arial"/>
+                <w:sz w:val="22"/>
+                <w:szCs w:val="22"/>
+              </w:rPr>
+            </w:pPr>
+            <w:r>
+              <w:rPr>
+                <w:rFonts w:asciiTheme="minorHAnsi" w:hAnsiTheme="minorHAnsi" w:cs="Arial"/>
+                <w:sz w:val="22"/>
+                <w:szCs w:val="22"/>
+              </w:rPr>
+              <w:t>:</w:t>
+            </w:r>
+          </w:p>
+        </w:tc>
+        <w:tc>
+          <w:tcPr>
+            <w:tcW w:w="1624" w:type="dxa"/>
+          </w:tcPr>
+          <w:p>
+            <w:pPr>
+              <w:pStyle w:val="Titel"/>
+              <w:rPr>
+                <w:rFonts w:asciiTheme="minorHAnsi" w:hAnsiTheme="minorHAnsi" w:cs="Arial"/>
+                <w:i/>
+                <w:sz w:val="22"/>
+                <w:szCs w:val="22"/>
+              </w:rPr>
+            </w:pPr>
+            <w:r>
+              <w:rPr>
+                <w:rFonts w:asciiTheme="minorHAnsi" w:hAnsiTheme="minorHAnsi" w:cs="Arial"/>
+                <w:i/>
+                <w:sz w:val="22"/>
+                <w:szCs w:val="22"/>
+              </w:rPr>
+              <w:t>21-11-19</w:t>
+            </w:r>
+          </w:p>
+        </w:tc>
+      </w:tr>
+      <w:tr>
+        <w:trPr>
+          <w:trHeight w:val="268"/>
+        </w:trPr>
+        <w:tc>
+          <w:tcPr>
+            <w:tcW w:w="6876" w:type="dxa"/>
+          </w:tcPr>
+          <w:p>
+            <w:pPr>
+              <w:pStyle w:val="Titel"/>
+              <w:jc w:val="right"/>
+              <w:rPr>
+                <w:rFonts w:asciiTheme="minorHAnsi" w:hAnsiTheme="minorHAnsi" w:cs="Arial"/>
+                <w:sz w:val="22"/>
+                <w:szCs w:val="22"/>
+              </w:rPr>
+            </w:pPr>
+            <w:r>
+              <w:rPr>
+                <w:rFonts w:asciiTheme="minorHAnsi" w:hAnsiTheme="minorHAnsi" w:cs="Arial"/>
+                <w:sz w:val="22"/>
+                <w:szCs w:val="22"/>
+              </w:rPr>
+              <w:t>Versie</w:t>
+            </w:r>
+          </w:p>
+        </w:tc>
+        <w:tc>
+          <w:tcPr>
+            <w:tcW w:w="447" w:type="dxa"/>
+          </w:tcPr>
+          <w:p>
+            <w:pPr>
+              <w:pStyle w:val="Titel"/>
+              <w:rPr>
+                <w:rFonts w:asciiTheme="minorHAnsi" w:hAnsiTheme="minorHAnsi" w:cs="Arial"/>
+                <w:sz w:val="22"/>
+                <w:szCs w:val="22"/>
+              </w:rPr>
+            </w:pPr>
+            <w:r>
+              <w:rPr>
+                <w:rFonts w:asciiTheme="minorHAnsi" w:hAnsiTheme="minorHAnsi" w:cs="Arial"/>
+                <w:sz w:val="22"/>
+                <w:szCs w:val="22"/>
+              </w:rPr>
+              <w:t>:</w:t>
+            </w:r>
+          </w:p>
+        </w:tc>
+        <w:tc>
+          <w:tcPr>
+            <w:tcW w:w="1624" w:type="dxa"/>
+          </w:tcPr>
+          <w:p>
+            <w:pPr>
+              <w:pStyle w:val="Titel"/>
+              <w:rPr>
+                <w:rFonts w:asciiTheme="minorHAnsi" w:hAnsiTheme="minorHAnsi" w:cs="Arial"/>
+                <w:i/>
+                <w:sz w:val="22"/>
+                <w:szCs w:val="22"/>
+              </w:rPr>
+            </w:pPr>
+            <w:r>
+              <w:rPr>
+                <w:rFonts w:asciiTheme="minorHAnsi" w:hAnsiTheme="minorHAnsi" w:cs="Arial"/>
+                <w:i/>
+                <w:sz w:val="22"/>
+                <w:szCs w:val="22"/>
+              </w:rPr>
+              <w:t>1</w:t>
+            </w:r>
+          </w:p>
+        </w:tc>
+      </w:tr>
+      <w:tr>
+        <w:trPr>
+          <w:trHeight w:val="268"/>
+        </w:trPr>
+        <w:tc>
+          <w:tcPr>
+            <w:tcW w:w="6876" w:type="dxa"/>
+          </w:tcPr>
+          <w:p>
+            <w:pPr>
+              <w:pStyle w:val="Titel"/>
+              <w:jc w:val="right"/>
+              <w:rPr>
+                <w:rFonts w:asciiTheme="minorHAnsi" w:hAnsiTheme="minorHAnsi" w:cs="Arial"/>
+                <w:sz w:val="22"/>
+                <w:szCs w:val="22"/>
+              </w:rPr>
+            </w:pPr>
+            <w:r>
+              <w:rPr>
+                <w:rFonts w:asciiTheme="minorHAnsi" w:hAnsiTheme="minorHAnsi" w:cs="Arial"/>
+                <w:sz w:val="22"/>
+                <w:szCs w:val="22"/>
+              </w:rPr>
+              <w:t>Status</w:t>
+            </w:r>
+          </w:p>
+        </w:tc>
+        <w:tc>
+          <w:tcPr>
+            <w:tcW w:w="447" w:type="dxa"/>
+          </w:tcPr>
+          <w:p>
+            <w:pPr>
+              <w:pStyle w:val="Titel"/>
+              <w:rPr>
+                <w:rFonts w:asciiTheme="minorHAnsi" w:hAnsiTheme="minorHAnsi" w:cs="Arial"/>
+                <w:sz w:val="22"/>
+                <w:szCs w:val="22"/>
+              </w:rPr>
+            </w:pPr>
+            <w:r>
+              <w:rPr>
+                <w:rFonts w:asciiTheme="minorHAnsi" w:hAnsiTheme="minorHAnsi" w:cs="Arial"/>
+                <w:sz w:val="22"/>
+                <w:szCs w:val="22"/>
+              </w:rPr>
+              <w:t>:</w:t>
+            </w:r>
+          </w:p>
+        </w:tc>
+        <w:tc>
+          <w:tcPr>
+            <w:tcW w:w="1624" w:type="dxa"/>
+          </w:tcPr>
+          <w:p>
+            <w:pPr>
+              <w:pStyle w:val="Titel"/>
+              <w:rPr>
+                <w:rFonts w:asciiTheme="minorHAnsi" w:hAnsiTheme="minorHAnsi" w:cs="Arial"/>
+                <w:i/>
+                <w:sz w:val="22"/>
+                <w:szCs w:val="22"/>
+              </w:rPr>
+            </w:pPr>
+            <w:r>
+              <w:rPr>
+                <w:rFonts w:asciiTheme="minorHAnsi" w:hAnsiTheme="minorHAnsi" w:cs="Arial"/>
+                <w:i/>
+                <w:sz w:val="22"/>
+                <w:szCs w:val="22"/>
+              </w:rPr>
+              <w:t>Concept</w:t>
             </w:r>
           </w:p>
         </w:tc>
       </w:tr>
     </w:tbl>
+    <w:p>
+      <w:pPr>
+        <w:pStyle w:val="Ondertitel"/>
+        <w:jc w:val="center"/>
+        <w:rPr>
+          <w:sz w:val="48"/>
+          <w:szCs w:val="48"/>
+        </w:rPr>
+      </w:pPr>
+      <w:r>
+        <w:rPr>
+          <w:sz w:val="48"/>
+          <w:szCs w:val="48"/>
+        </w:rPr>
+        <w:t xml:space="preserve">Project: </w:t>
+      </w:r>
+      <w:r>
+        <w:rPr>
+          <w:i/>
+          <w:sz w:val="48"/>
+          <w:szCs w:val="48"/>
+        </w:rPr>
+        <w:t>&lt;projectnaam&gt;</w:t>
+      </w:r>
+    </w:p>
     <w:p/>
     <w:p>
       <w:r>
@@ -709,17 +779,22 @@
                 <w:sz w:val="20"/>
                 <w:szCs w:val="20"/>
               </w:rPr>
-              <w:t xml:space="preserve">Invullen van inleiding, stakeholders en </w:t>
-            </w:r>
-            <w:proofErr w:type="spellStart"/>
-            <w:r>
-              <w:rPr>
-                <w:sz w:val="20"/>
-                <w:szCs w:val="20"/>
-              </w:rPr>
-              <w:t>requirements</w:t>
-            </w:r>
-            <w:proofErr w:type="spellEnd"/>
+              <w:t>Invullen van inleiding</w:t>
+            </w:r>
+            <w:r>
+              <w:rPr>
+                <w:sz w:val="20"/>
+                <w:szCs w:val="20"/>
+              </w:rPr>
+              <w:t xml:space="preserve"> en</w:t>
+            </w:r>
+            <w:r>
+              <w:rPr>
+                <w:sz w:val="20"/>
+                <w:szCs w:val="20"/>
+              </w:rPr>
+              <w:t xml:space="preserve"> stakeholders</w:t>
+            </w:r>
             <w:r>
               <w:rPr>
                 <w:sz w:val="20"/>
@@ -1104,45 +1179,60 @@
         <w:t>D</w:t>
       </w:r>
       <w:r>
-        <w:t xml:space="preserve">e opdracht van dit project is het vervangen van het huidige stagesysteem “stagemarkt”. Stagemarkt bied alleen stageplekken aan doordat bedrijven daar hun informatie in zetten. Dit project zal stagemarkt moeten vervangen en dat doen we doordat leraren, studenten en bedrijven in éen systeem werken in plaats van dat iedereen zijn eigen systeem heeft. Dit project is gegeven door </w:t>
-      </w:r>
-      <w:r>
-        <w:t xml:space="preserve">gedelegeerd opdrachtgever </w:t>
-      </w:r>
-      <w:r>
-        <w:t>Johan Koster om 3</w:t>
-      </w:r>
-      <w:r>
-        <w:rPr>
-          <w:vertAlign w:val="superscript"/>
-        </w:rPr>
-        <w:t>e</w:t>
-      </w:r>
-      <w:r>
-        <w:t xml:space="preserve"> jaar </w:t>
-      </w:r>
-      <w:proofErr w:type="spellStart"/>
-      <w:r>
-        <w:t>AO’ers</w:t>
-      </w:r>
-      <w:proofErr w:type="spellEnd"/>
-      <w:r>
-        <w:t xml:space="preserve"> ervaring te geven in het maken van een project in groepsverband</w:t>
-      </w:r>
-      <w:r>
-        <w:t xml:space="preserve"> en als</w:t>
-      </w:r>
-      <w:r>
-        <w:t xml:space="preserve"> voorbereiding op de proef van bekwaamheid. </w:t>
-      </w:r>
-      <w:r>
-        <w:rPr>
-          <w:i/>
-        </w:rPr>
-        <w:br w:type="page"/>
+        <w:t>e opdracht van dit project is het vervangen van het huidige stagesysteem “stagemarkt”. Stagemarkt bied alleen stageplekken aan doordat bedrijven daar hun informatie in zetten. Dit project zal stagemarkt moeten vervangen en dat doen we door</w:t>
+      </w:r>
+      <w:r>
+        <w:t xml:space="preserve"> </w:t>
+      </w:r>
+      <w:r>
+        <w:t xml:space="preserve">leraren, studenten en </w:t>
       </w:r>
       <w:bookmarkStart w:id="1" w:name="_GoBack"/>
       <w:bookmarkEnd w:id="1"/>
+      <w:r>
+        <w:t xml:space="preserve">bedrijven in éen systeem werken in plaats van dat iedereen zijn eigen systeem heeft. Dit project is gegeven door </w:t>
+      </w:r>
+      <w:r>
+        <w:t xml:space="preserve">gedelegeerd opdrachtgever </w:t>
+      </w:r>
+      <w:r>
+        <w:t>Johan Koster om 3</w:t>
+      </w:r>
+      <w:r>
+        <w:rPr>
+          <w:vertAlign w:val="superscript"/>
+        </w:rPr>
+        <w:t>e</w:t>
+      </w:r>
+      <w:r>
+        <w:t xml:space="preserve"> jaar </w:t>
+      </w:r>
+      <w:proofErr w:type="spellStart"/>
+      <w:r>
+        <w:t>AO’ers</w:t>
+      </w:r>
+      <w:proofErr w:type="spellEnd"/>
+      <w:r>
+        <w:t xml:space="preserve"> ervaring te geven in het maken van een project in groepsverband</w:t>
+      </w:r>
+      <w:r>
+        <w:t xml:space="preserve"> en als</w:t>
+      </w:r>
+      <w:r>
+        <w:t xml:space="preserve"> voorbereiding op de proef van bekwaamheid. </w:t>
+      </w:r>
+    </w:p>
+    <w:p/>
+    <w:p>
+      <w:r>
+        <w:t>Dit document zal alle gewenste functionaliteiten vastleggen die uit de opdracht en door middel van interviews zijn verkregen. In het hoofdstuk stakeholders kun je alle geïnterviewde mensen vinden en wat hun rollen zijn binnen de organisatie. Als laatst kun je alle functionele benodigdheden vinden.</w:t>
+      </w:r>
+      <w:r>
+        <w:rPr>
+          <w:i/>
+        </w:rPr>
+        <w:br w:type="page"/>
+      </w:r>
     </w:p>
     <w:p>
       <w:pPr>
@@ -1160,38 +1250,6 @@
           <w:i/>
         </w:rPr>
       </w:pPr>
-      <w:r>
-        <w:rPr>
-          <w:i/>
-        </w:rPr>
-        <w:t xml:space="preserve">&lt; </w:t>
-      </w:r>
-    </w:p>
-    <w:p>
-      <w:pPr>
-        <w:rPr>
-          <w:i/>
-        </w:rPr>
-      </w:pPr>
-      <w:r>
-        <w:rPr>
-          <w:i/>
-        </w:rPr>
-        <w:t>Je geeft hier een overzicht van de stakeholders en de geïnterviewde gebruikers met de rol die ze hebben.</w:t>
-      </w:r>
-    </w:p>
-    <w:p>
-      <w:pPr>
-        <w:rPr>
-          <w:i/>
-        </w:rPr>
-      </w:pPr>
-      <w:r>
-        <w:rPr>
-          <w:i/>
-        </w:rPr>
-        <w:t>&gt;</w:t>
-      </w:r>
     </w:p>
     <w:tbl>
       <w:tblPr>

</xml_diff>

<commit_message>
lijst van interviewers aangepast
</commit_message>
<xml_diff>
--- a/documentatie/Document van Eisen en Wensen.docx
+++ b/documentatie/Document van Eisen en Wensen.docx
@@ -1274,10 +1274,7 @@
           </w:tcPr>
           <w:p>
             <w:r>
-              <w:t>Christiaan</w:t>
-            </w:r>
-            <w:r>
-              <w:t>/Marvin</w:t>
+              <w:t>Christiaan/Marvin</w:t>
             </w:r>
           </w:p>
         </w:tc>
@@ -1411,8 +1408,15 @@
             <w:tcW w:w="2453" w:type="dxa"/>
           </w:tcPr>
           <w:p>
-            <w:r>
-              <w:t>Marko Spaans</w:t>
+            <w:bookmarkStart w:id="1" w:name="_GoBack"/>
+            <w:bookmarkEnd w:id="1"/>
+            <w:proofErr w:type="spellStart"/>
+            <w:r>
+              <w:t>Rene</w:t>
+            </w:r>
+            <w:proofErr w:type="spellEnd"/>
+            <w:r>
+              <w:t xml:space="preserve"> van Pelt</w:t>
             </w:r>
           </w:p>
         </w:tc>
@@ -1422,7 +1426,7 @@
           </w:tcPr>
           <w:p>
             <w:r>
-              <w:t>Stage coördinator</w:t>
+              <w:t>Praktijk begeleider</w:t>
             </w:r>
           </w:p>
         </w:tc>
@@ -1432,7 +1436,7 @@
           </w:tcPr>
           <w:p>
             <w:r>
-              <w:t>Nicolay/ Marvin</w:t>
+              <w:t>Marvin/ Nicolay</w:t>
             </w:r>
           </w:p>
         </w:tc>
@@ -1446,13 +1450,8 @@
             <w:tcW w:w="2453" w:type="dxa"/>
           </w:tcPr>
           <w:p>
-            <w:proofErr w:type="spellStart"/>
-            <w:r>
-              <w:t>Rene</w:t>
-            </w:r>
-            <w:proofErr w:type="spellEnd"/>
-            <w:r>
-              <w:t xml:space="preserve"> van Pelt</w:t>
+            <w:r>
+              <w:t>Jan Herman ten Have</w:t>
             </w:r>
           </w:p>
         </w:tc>
@@ -1472,7 +1471,7 @@
           </w:tcPr>
           <w:p>
             <w:r>
-              <w:t>Marvin/ Nicolay</w:t>
+              <w:t>Gaia / Izabella</w:t>
             </w:r>
           </w:p>
         </w:tc>
@@ -1487,7 +1486,7 @@
           </w:tcPr>
           <w:p>
             <w:r>
-              <w:t>Jan Herman ten Have</w:t>
+              <w:t>Bjorn Boes</w:t>
             </w:r>
           </w:p>
         </w:tc>
@@ -1497,7 +1496,7 @@
           </w:tcPr>
           <w:p>
             <w:r>
-              <w:t>Praktijk begeleider</w:t>
+              <w:t>Bedrijfseigenaar</w:t>
             </w:r>
           </w:p>
         </w:tc>
@@ -1507,47 +1506,10 @@
           </w:tcPr>
           <w:p>
             <w:r>
-              <w:t>Gaia / Izabella</w:t>
-            </w:r>
-          </w:p>
-        </w:tc>
-      </w:tr>
-      <w:tr>
-        <w:trPr>
-          <w:trHeight w:val="334"/>
-        </w:trPr>
-        <w:tc>
-          <w:tcPr>
-            <w:tcW w:w="2453" w:type="dxa"/>
-          </w:tcPr>
-          <w:p>
-            <w:r>
-              <w:t>Bjorn Boes</w:t>
-            </w:r>
-          </w:p>
-        </w:tc>
-        <w:tc>
-          <w:tcPr>
-            <w:tcW w:w="2723" w:type="dxa"/>
-          </w:tcPr>
-          <w:p>
-            <w:r>
-              <w:t>Bedrijfseigenaar</w:t>
-            </w:r>
-          </w:p>
-        </w:tc>
-        <w:tc>
-          <w:tcPr>
-            <w:tcW w:w="2004" w:type="dxa"/>
-          </w:tcPr>
-          <w:p>
-            <w:r>
               <w:t>Izabella/Gaia</w:t>
             </w:r>
           </w:p>
         </w:tc>
-        <w:bookmarkStart w:id="1" w:name="_GoBack"/>
-        <w:bookmarkEnd w:id="1"/>
       </w:tr>
       <w:tr>
         <w:trPr>

</xml_diff>

<commit_message>
updaten van wensen en eisen, plan van aanpak aangepast volgens johan koster
</commit_message>
<xml_diff>
--- a/documentatie/Document van Eisen en Wensen.docx
+++ b/documentatie/Document van Eisen en Wensen.docx
@@ -4,19 +4,19 @@
   <w:body>
     <w:p>
       <w:pPr>
-        <w:pStyle w:val="Title"/>
+        <w:pStyle w:val="Titel"/>
         <w:jc w:val="center"/>
       </w:pPr>
     </w:p>
     <w:p>
       <w:pPr>
-        <w:pStyle w:val="Title"/>
+        <w:pStyle w:val="Titel"/>
         <w:jc w:val="center"/>
       </w:pPr>
     </w:p>
     <w:p>
       <w:pPr>
-        <w:pStyle w:val="Title"/>
+        <w:pStyle w:val="Titel"/>
         <w:jc w:val="center"/>
         <w:rPr>
           <w:sz w:val="72"/>
@@ -33,7 +33,7 @@
     </w:p>
     <w:p>
       <w:pPr>
-        <w:pStyle w:val="Title"/>
+        <w:pStyle w:val="Titel"/>
         <w:jc w:val="center"/>
         <w:rPr>
           <w:sz w:val="72"/>
@@ -54,7 +54,7 @@
     <w:p/>
     <w:tbl>
       <w:tblPr>
-        <w:tblStyle w:val="TableGrid"/>
+        <w:tblStyle w:val="Tabelraster"/>
         <w:tblpPr w:leftFromText="141" w:rightFromText="141" w:vertAnchor="text" w:horzAnchor="margin" w:tblpXSpec="center" w:tblpY="6468"/>
         <w:tblW w:w="0" w:type="auto"/>
         <w:tblBorders>
@@ -82,7 +82,7 @@
           </w:tcPr>
           <w:p>
             <w:pPr>
-              <w:pStyle w:val="Title"/>
+              <w:pStyle w:val="Titel"/>
               <w:jc w:val="right"/>
               <w:rPr>
                 <w:rFonts w:asciiTheme="minorHAnsi" w:hAnsiTheme="minorHAnsi" w:cs="Arial"/>
@@ -114,7 +114,7 @@
           </w:tcPr>
           <w:p>
             <w:pPr>
-              <w:pStyle w:val="Title"/>
+              <w:pStyle w:val="Titel"/>
               <w:rPr>
                 <w:rFonts w:asciiTheme="minorHAnsi" w:hAnsiTheme="minorHAnsi" w:cs="Arial"/>
                 <w:sz w:val="22"/>
@@ -137,7 +137,7 @@
           </w:tcPr>
           <w:p>
             <w:pPr>
-              <w:pStyle w:val="Title"/>
+              <w:pStyle w:val="Titel"/>
               <w:rPr>
                 <w:rFonts w:asciiTheme="minorHAnsi" w:hAnsiTheme="minorHAnsi" w:cs="Arial"/>
                 <w:i/>
@@ -167,7 +167,7 @@
           </w:tcPr>
           <w:p>
             <w:pPr>
-              <w:pStyle w:val="Title"/>
+              <w:pStyle w:val="Titel"/>
               <w:jc w:val="right"/>
               <w:rPr>
                 <w:rFonts w:asciiTheme="minorHAnsi" w:hAnsiTheme="minorHAnsi" w:cs="Arial"/>
@@ -191,7 +191,7 @@
           </w:tcPr>
           <w:p>
             <w:pPr>
-              <w:pStyle w:val="Title"/>
+              <w:pStyle w:val="Titel"/>
               <w:rPr>
                 <w:rFonts w:asciiTheme="minorHAnsi" w:hAnsiTheme="minorHAnsi" w:cs="Arial"/>
                 <w:sz w:val="22"/>
@@ -214,7 +214,7 @@
           </w:tcPr>
           <w:p>
             <w:pPr>
-              <w:pStyle w:val="Title"/>
+              <w:pStyle w:val="Titel"/>
               <w:rPr>
                 <w:rFonts w:asciiTheme="minorHAnsi" w:hAnsiTheme="minorHAnsi" w:cs="Arial"/>
                 <w:i/>
@@ -244,7 +244,7 @@
           </w:tcPr>
           <w:p>
             <w:pPr>
-              <w:pStyle w:val="Title"/>
+              <w:pStyle w:val="Titel"/>
               <w:jc w:val="right"/>
               <w:rPr>
                 <w:rFonts w:asciiTheme="minorHAnsi" w:hAnsiTheme="minorHAnsi" w:cs="Arial"/>
@@ -268,7 +268,7 @@
           </w:tcPr>
           <w:p>
             <w:pPr>
-              <w:pStyle w:val="Title"/>
+              <w:pStyle w:val="Titel"/>
               <w:rPr>
                 <w:rFonts w:asciiTheme="minorHAnsi" w:hAnsiTheme="minorHAnsi" w:cs="Arial"/>
                 <w:sz w:val="22"/>
@@ -291,7 +291,7 @@
           </w:tcPr>
           <w:p>
             <w:pPr>
-              <w:pStyle w:val="Title"/>
+              <w:pStyle w:val="Titel"/>
               <w:rPr>
                 <w:rFonts w:asciiTheme="minorHAnsi" w:hAnsiTheme="minorHAnsi" w:cs="Arial"/>
                 <w:i/>
@@ -321,7 +321,7 @@
           </w:tcPr>
           <w:p>
             <w:pPr>
-              <w:pStyle w:val="Title"/>
+              <w:pStyle w:val="Titel"/>
               <w:jc w:val="right"/>
               <w:rPr>
                 <w:rFonts w:asciiTheme="minorHAnsi" w:hAnsiTheme="minorHAnsi" w:cs="Arial"/>
@@ -345,7 +345,7 @@
           </w:tcPr>
           <w:p>
             <w:pPr>
-              <w:pStyle w:val="Title"/>
+              <w:pStyle w:val="Titel"/>
               <w:rPr>
                 <w:rFonts w:asciiTheme="minorHAnsi" w:hAnsiTheme="minorHAnsi" w:cs="Arial"/>
                 <w:sz w:val="22"/>
@@ -368,7 +368,7 @@
           </w:tcPr>
           <w:p>
             <w:pPr>
-              <w:pStyle w:val="Title"/>
+              <w:pStyle w:val="Titel"/>
               <w:rPr>
                 <w:rFonts w:asciiTheme="minorHAnsi" w:hAnsiTheme="minorHAnsi" w:cs="Arial"/>
                 <w:i/>
@@ -391,7 +391,7 @@
     </w:tbl>
     <w:p>
       <w:pPr>
-        <w:pStyle w:val="Subtitle"/>
+        <w:pStyle w:val="Ondertitel"/>
         <w:jc w:val="center"/>
         <w:rPr>
           <w:sz w:val="48"/>
@@ -430,7 +430,7 @@
     </w:p>
     <w:p>
       <w:pPr>
-        <w:pStyle w:val="Heading1"/>
+        <w:pStyle w:val="Kop1"/>
       </w:pPr>
       <w:bookmarkStart w:id="0" w:name="_Toc528534103"/>
       <w:r>
@@ -441,17 +441,17 @@
     </w:p>
     <w:p>
       <w:pPr>
-        <w:pStyle w:val="Heading2"/>
+        <w:pStyle w:val="Kop2"/>
       </w:pPr>
     </w:p>
     <w:p>
       <w:pPr>
-        <w:pStyle w:val="Heading2"/>
+        <w:pStyle w:val="Kop2"/>
       </w:pPr>
     </w:p>
     <w:p>
       <w:pPr>
-        <w:pStyle w:val="Heading4"/>
+        <w:pStyle w:val="Kop4"/>
       </w:pPr>
       <w:r>
         <w:t>Versiehistorie</w:t>
@@ -460,7 +460,7 @@
     <w:p/>
     <w:tbl>
       <w:tblPr>
-        <w:tblStyle w:val="TableGrid"/>
+        <w:tblStyle w:val="Tabelraster"/>
         <w:tblW w:w="9067" w:type="dxa"/>
         <w:tblLook w:val="04A0" w:firstRow="1" w:lastRow="0" w:firstColumn="1" w:lastColumn="0" w:noHBand="0" w:noVBand="1"/>
       </w:tblPr>
@@ -794,7 +794,7 @@
     <w:p/>
     <w:p>
       <w:pPr>
-        <w:pStyle w:val="Heading4"/>
+        <w:pStyle w:val="Kop4"/>
       </w:pPr>
       <w:r>
         <w:t>Distributielijst</w:t>
@@ -802,12 +802,12 @@
     </w:p>
     <w:p>
       <w:pPr>
-        <w:pStyle w:val="Heading2"/>
+        <w:pStyle w:val="Kop2"/>
       </w:pPr>
     </w:p>
     <w:tbl>
       <w:tblPr>
-        <w:tblStyle w:val="TableGrid"/>
+        <w:tblStyle w:val="Tabelraster"/>
         <w:tblW w:w="9067" w:type="dxa"/>
         <w:tblLook w:val="04A0" w:firstRow="1" w:lastRow="0" w:firstColumn="1" w:lastColumn="0" w:noHBand="0" w:noVBand="1"/>
       </w:tblPr>
@@ -1096,7 +1096,7 @@
     </w:p>
     <w:p>
       <w:pPr>
-        <w:pStyle w:val="Heading1"/>
+        <w:pStyle w:val="Kop1"/>
       </w:pPr>
       <w:r>
         <w:lastRenderedPageBreak/>
@@ -1153,7 +1153,7 @@
     </w:p>
     <w:p>
       <w:pPr>
-        <w:pStyle w:val="Heading1"/>
+        <w:pStyle w:val="Kop1"/>
       </w:pPr>
       <w:r>
         <w:lastRenderedPageBreak/>
@@ -1170,7 +1170,7 @@
     </w:p>
     <w:tbl>
       <w:tblPr>
-        <w:tblStyle w:val="TableGrid"/>
+        <w:tblStyle w:val="Tabelraster"/>
         <w:tblW w:w="9209" w:type="dxa"/>
         <w:tblLook w:val="04A0" w:firstRow="1" w:lastRow="0" w:firstColumn="1" w:lastColumn="0" w:noHBand="0" w:noVBand="1"/>
       </w:tblPr>
@@ -1359,10 +1359,7 @@
               <w:t xml:space="preserve">, </w:t>
             </w:r>
             <w:r>
-              <w:t>5</w:t>
-            </w:r>
-            <w:r>
-              <w:t>-12 interview</w:t>
+              <w:t>gedaan</w:t>
             </w:r>
           </w:p>
         </w:tc>
@@ -1458,11 +1455,10 @@
           </w:tcPr>
           <w:p>
             <w:r>
-              <w:t>3-12</w:t>
-            </w:r>
-            <w:r>
-              <w:t xml:space="preserve"> gesprek</w:t>
-            </w:r>
+              <w:t>Ja, gedaan</w:t>
+            </w:r>
+            <w:bookmarkStart w:id="1" w:name="_GoBack"/>
+            <w:bookmarkEnd w:id="1"/>
           </w:p>
         </w:tc>
       </w:tr>
@@ -1522,6 +1518,9 @@
           <w:p>
             <w:r>
               <w:t>Joel</w:t>
+            </w:r>
+            <w:r>
+              <w:t xml:space="preserve"> Darius</w:t>
             </w:r>
           </w:p>
         </w:tc>
@@ -1699,7 +1698,7 @@
     </w:p>
     <w:p>
       <w:pPr>
-        <w:pStyle w:val="Heading1"/>
+        <w:pStyle w:val="Kop1"/>
       </w:pPr>
       <w:r>
         <w:lastRenderedPageBreak/>
@@ -1709,7 +1708,7 @@
     <w:p/>
     <w:p>
       <w:pPr>
-        <w:pStyle w:val="Heading2"/>
+        <w:pStyle w:val="Kop2"/>
       </w:pPr>
       <w:r>
         <w:t>Functionele requirements</w:t>
@@ -1729,7 +1728,7 @@
     </w:p>
     <w:tbl>
       <w:tblPr>
-        <w:tblStyle w:val="TableGrid"/>
+        <w:tblStyle w:val="Tabelraster"/>
         <w:tblW w:w="0" w:type="auto"/>
         <w:tblLook w:val="04A0" w:firstRow="1" w:lastRow="0" w:firstColumn="1" w:lastColumn="0" w:noHBand="0" w:noVBand="1"/>
       </w:tblPr>
@@ -2107,7 +2106,7 @@
     </w:p>
     <w:tbl>
       <w:tblPr>
-        <w:tblStyle w:val="TableGrid"/>
+        <w:tblStyle w:val="Tabelraster"/>
         <w:tblW w:w="0" w:type="auto"/>
         <w:tblLook w:val="04A0" w:firstRow="1" w:lastRow="0" w:firstColumn="1" w:lastColumn="0" w:noHBand="0" w:noVBand="1"/>
       </w:tblPr>
@@ -2934,7 +2933,7 @@
     </w:p>
     <w:tbl>
       <w:tblPr>
-        <w:tblStyle w:val="TableGrid"/>
+        <w:tblStyle w:val="Tabelraster"/>
         <w:tblW w:w="0" w:type="auto"/>
         <w:tblLook w:val="04A0" w:firstRow="1" w:lastRow="0" w:firstColumn="1" w:lastColumn="0" w:noHBand="0" w:noVBand="1"/>
       </w:tblPr>
@@ -3257,7 +3256,7 @@
     </w:p>
     <w:p>
       <w:pPr>
-        <w:pStyle w:val="Heading2"/>
+        <w:pStyle w:val="Kop2"/>
       </w:pPr>
       <w:r>
         <w:lastRenderedPageBreak/>
@@ -3268,7 +3267,7 @@
     <w:p/>
     <w:tbl>
       <w:tblPr>
-        <w:tblStyle w:val="TableGrid"/>
+        <w:tblStyle w:val="Tabelraster"/>
         <w:tblW w:w="0" w:type="auto"/>
         <w:tblLook w:val="04A0" w:firstRow="1" w:lastRow="0" w:firstColumn="1" w:lastColumn="0" w:noHBand="0" w:noVBand="1"/>
       </w:tblPr>
@@ -3406,10 +3405,7 @@
         </w:tc>
       </w:tr>
     </w:tbl>
-    <w:p>
-      <w:bookmarkStart w:id="1" w:name="_GoBack"/>
-      <w:bookmarkEnd w:id="1"/>
-    </w:p>
+    <w:p/>
     <w:sectPr>
       <w:pgSz w:w="11900" w:h="16840"/>
       <w:pgMar w:top="1417" w:right="1417" w:bottom="1417" w:left="1417" w:header="708" w:footer="708" w:gutter="0"/>
@@ -3809,15 +3805,15 @@
     <w:lsdException w:name="Smart Hyperlink" w:semiHidden="1" w:unhideWhenUsed="1"/>
     <w:lsdException w:name="Smart Link" w:semiHidden="1" w:unhideWhenUsed="1"/>
   </w:latentStyles>
-  <w:style w:type="paragraph" w:default="1" w:styleId="Normal">
+  <w:style w:type="paragraph" w:default="1" w:styleId="Standaard">
     <w:name w:val="Normal"/>
     <w:qFormat/>
   </w:style>
-  <w:style w:type="paragraph" w:styleId="Heading1">
+  <w:style w:type="paragraph" w:styleId="Kop1">
     <w:name w:val="heading 1"/>
-    <w:basedOn w:val="Normal"/>
-    <w:next w:val="Normal"/>
-    <w:link w:val="Heading1Char"/>
+    <w:basedOn w:val="Standaard"/>
+    <w:next w:val="Standaard"/>
+    <w:link w:val="Kop1Char"/>
     <w:uiPriority w:val="9"/>
     <w:qFormat/>
     <w:rsid w:val="00AC1706"/>
@@ -3834,11 +3830,11 @@
       <w:szCs w:val="32"/>
     </w:rPr>
   </w:style>
-  <w:style w:type="paragraph" w:styleId="Heading2">
+  <w:style w:type="paragraph" w:styleId="Kop2">
     <w:name w:val="heading 2"/>
-    <w:basedOn w:val="Normal"/>
-    <w:next w:val="Normal"/>
-    <w:link w:val="Heading2Char"/>
+    <w:basedOn w:val="Standaard"/>
+    <w:next w:val="Standaard"/>
+    <w:link w:val="Kop2Char"/>
     <w:uiPriority w:val="9"/>
     <w:unhideWhenUsed/>
     <w:qFormat/>
@@ -3856,11 +3852,11 @@
       <w:szCs w:val="26"/>
     </w:rPr>
   </w:style>
-  <w:style w:type="paragraph" w:styleId="Heading4">
+  <w:style w:type="paragraph" w:styleId="Kop4">
     <w:name w:val="heading 4"/>
-    <w:basedOn w:val="Normal"/>
-    <w:next w:val="Normal"/>
-    <w:link w:val="Heading4Char"/>
+    <w:basedOn w:val="Standaard"/>
+    <w:next w:val="Standaard"/>
+    <w:link w:val="Kop4Char"/>
     <w:uiPriority w:val="9"/>
     <w:semiHidden/>
     <w:unhideWhenUsed/>
@@ -3879,13 +3875,13 @@
       <w:color w:val="2F5496" w:themeColor="accent1" w:themeShade="BF"/>
     </w:rPr>
   </w:style>
-  <w:style w:type="character" w:default="1" w:styleId="DefaultParagraphFont">
+  <w:style w:type="character" w:default="1" w:styleId="Standaardalinea-lettertype">
     <w:name w:val="Default Paragraph Font"/>
     <w:uiPriority w:val="1"/>
     <w:semiHidden/>
     <w:unhideWhenUsed/>
   </w:style>
-  <w:style w:type="table" w:default="1" w:styleId="TableNormal">
+  <w:style w:type="table" w:default="1" w:styleId="Standaardtabel">
     <w:name w:val="Normal Table"/>
     <w:uiPriority w:val="99"/>
     <w:semiHidden/>
@@ -3900,16 +3896,16 @@
       </w:tblCellMar>
     </w:tblPr>
   </w:style>
-  <w:style w:type="numbering" w:default="1" w:styleId="NoList">
+  <w:style w:type="numbering" w:default="1" w:styleId="Geenlijst">
     <w:name w:val="No List"/>
     <w:uiPriority w:val="99"/>
     <w:semiHidden/>
     <w:unhideWhenUsed/>
   </w:style>
-  <w:style w:type="character" w:customStyle="1" w:styleId="Heading1Char">
-    <w:name w:val="Heading 1 Char"/>
-    <w:basedOn w:val="DefaultParagraphFont"/>
-    <w:link w:val="Heading1"/>
+  <w:style w:type="character" w:customStyle="1" w:styleId="Kop1Char">
+    <w:name w:val="Kop 1 Char"/>
+    <w:basedOn w:val="Standaardalinea-lettertype"/>
+    <w:link w:val="Kop1"/>
     <w:uiPriority w:val="9"/>
     <w:rsid w:val="00AC1706"/>
     <w:rPr>
@@ -3919,11 +3915,11 @@
       <w:szCs w:val="32"/>
     </w:rPr>
   </w:style>
-  <w:style w:type="paragraph" w:styleId="Title">
+  <w:style w:type="paragraph" w:styleId="Titel">
     <w:name w:val="Title"/>
-    <w:basedOn w:val="Normal"/>
-    <w:next w:val="Normal"/>
-    <w:link w:val="TitleChar"/>
+    <w:basedOn w:val="Standaard"/>
+    <w:next w:val="Standaard"/>
+    <w:link w:val="TitelChar"/>
     <w:uiPriority w:val="10"/>
     <w:qFormat/>
     <w:rsid w:val="00AC1706"/>
@@ -3938,10 +3934,10 @@
       <w:szCs w:val="56"/>
     </w:rPr>
   </w:style>
-  <w:style w:type="character" w:customStyle="1" w:styleId="TitleChar">
-    <w:name w:val="Title Char"/>
-    <w:basedOn w:val="DefaultParagraphFont"/>
-    <w:link w:val="Title"/>
+  <w:style w:type="character" w:customStyle="1" w:styleId="TitelChar">
+    <w:name w:val="Titel Char"/>
+    <w:basedOn w:val="Standaardalinea-lettertype"/>
+    <w:link w:val="Titel"/>
     <w:uiPriority w:val="10"/>
     <w:rsid w:val="00AC1706"/>
     <w:rPr>
@@ -3952,11 +3948,11 @@
       <w:szCs w:val="56"/>
     </w:rPr>
   </w:style>
-  <w:style w:type="paragraph" w:styleId="Subtitle">
+  <w:style w:type="paragraph" w:styleId="Ondertitel">
     <w:name w:val="Subtitle"/>
-    <w:basedOn w:val="Normal"/>
-    <w:next w:val="Normal"/>
-    <w:link w:val="SubtitleChar"/>
+    <w:basedOn w:val="Standaard"/>
+    <w:next w:val="Standaard"/>
+    <w:link w:val="OndertitelChar"/>
     <w:uiPriority w:val="11"/>
     <w:qFormat/>
     <w:rsid w:val="00AC1706"/>
@@ -3974,10 +3970,10 @@
       <w:szCs w:val="22"/>
     </w:rPr>
   </w:style>
-  <w:style w:type="character" w:customStyle="1" w:styleId="SubtitleChar">
-    <w:name w:val="Subtitle Char"/>
-    <w:basedOn w:val="DefaultParagraphFont"/>
-    <w:link w:val="Subtitle"/>
+  <w:style w:type="character" w:customStyle="1" w:styleId="OndertitelChar">
+    <w:name w:val="Ondertitel Char"/>
+    <w:basedOn w:val="Standaardalinea-lettertype"/>
+    <w:link w:val="Ondertitel"/>
     <w:uiPriority w:val="11"/>
     <w:rsid w:val="00AC1706"/>
     <w:rPr>
@@ -3988,9 +3984,9 @@
       <w:szCs w:val="22"/>
     </w:rPr>
   </w:style>
-  <w:style w:type="table" w:styleId="TableGrid">
+  <w:style w:type="table" w:styleId="Tabelraster">
     <w:name w:val="Table Grid"/>
-    <w:basedOn w:val="TableNormal"/>
+    <w:basedOn w:val="Standaardtabel"/>
     <w:rsid w:val="00AC1706"/>
     <w:tblPr>
       <w:tblBorders>
@@ -4003,10 +3999,10 @@
       </w:tblBorders>
     </w:tblPr>
   </w:style>
-  <w:style w:type="character" w:customStyle="1" w:styleId="Heading4Char">
-    <w:name w:val="Heading 4 Char"/>
-    <w:basedOn w:val="DefaultParagraphFont"/>
-    <w:link w:val="Heading4"/>
+  <w:style w:type="character" w:customStyle="1" w:styleId="Kop4Char">
+    <w:name w:val="Kop 4 Char"/>
+    <w:basedOn w:val="Standaardalinea-lettertype"/>
+    <w:link w:val="Kop4"/>
     <w:uiPriority w:val="9"/>
     <w:semiHidden/>
     <w:rsid w:val="00AC1706"/>
@@ -4017,10 +4013,10 @@
       <w:color w:val="2F5496" w:themeColor="accent1" w:themeShade="BF"/>
     </w:rPr>
   </w:style>
-  <w:style w:type="character" w:customStyle="1" w:styleId="Heading2Char">
-    <w:name w:val="Heading 2 Char"/>
-    <w:basedOn w:val="DefaultParagraphFont"/>
-    <w:link w:val="Heading2"/>
+  <w:style w:type="character" w:customStyle="1" w:styleId="Kop2Char">
+    <w:name w:val="Kop 2 Char"/>
+    <w:basedOn w:val="Standaardalinea-lettertype"/>
+    <w:link w:val="Kop2"/>
     <w:uiPriority w:val="9"/>
     <w:rsid w:val="00AC1706"/>
     <w:rPr>
@@ -4028,6 +4024,33 @@
       <w:color w:val="2F5496" w:themeColor="accent1" w:themeShade="BF"/>
       <w:sz w:val="26"/>
       <w:szCs w:val="26"/>
+    </w:rPr>
+  </w:style>
+  <w:style w:type="paragraph" w:styleId="Ballontekst">
+    <w:name w:val="Balloon Text"/>
+    <w:basedOn w:val="Standaard"/>
+    <w:link w:val="BallontekstChar"/>
+    <w:uiPriority w:val="99"/>
+    <w:semiHidden/>
+    <w:unhideWhenUsed/>
+    <w:rsid w:val="00B80246"/>
+    <w:rPr>
+      <w:rFonts w:ascii="Segoe UI" w:hAnsi="Segoe UI" w:cs="Segoe UI"/>
+      <w:sz w:val="18"/>
+      <w:szCs w:val="18"/>
+    </w:rPr>
+  </w:style>
+  <w:style w:type="character" w:customStyle="1" w:styleId="BallontekstChar">
+    <w:name w:val="Ballontekst Char"/>
+    <w:basedOn w:val="Standaardalinea-lettertype"/>
+    <w:link w:val="Ballontekst"/>
+    <w:uiPriority w:val="99"/>
+    <w:semiHidden/>
+    <w:rsid w:val="00B80246"/>
+    <w:rPr>
+      <w:rFonts w:ascii="Segoe UI" w:hAnsi="Segoe UI" w:cs="Segoe UI"/>
+      <w:sz w:val="18"/>
+      <w:szCs w:val="18"/>
     </w:rPr>
   </w:style>
 </w:styles>

</xml_diff>

<commit_message>
Things that were missing
</commit_message>
<xml_diff>
--- a/documentatie/Document van Eisen en Wensen.docx
+++ b/documentatie/Document van Eisen en Wensen.docx
@@ -4,19 +4,19 @@
   <w:body>
     <w:p>
       <w:pPr>
-        <w:pStyle w:val="Titel"/>
+        <w:pStyle w:val="Title"/>
         <w:jc w:val="center"/>
       </w:pPr>
     </w:p>
     <w:p>
       <w:pPr>
-        <w:pStyle w:val="Titel"/>
+        <w:pStyle w:val="Title"/>
         <w:jc w:val="center"/>
       </w:pPr>
     </w:p>
     <w:p>
       <w:pPr>
-        <w:pStyle w:val="Titel"/>
+        <w:pStyle w:val="Title"/>
         <w:jc w:val="center"/>
         <w:rPr>
           <w:sz w:val="72"/>
@@ -33,7 +33,7 @@
     </w:p>
     <w:p>
       <w:pPr>
-        <w:pStyle w:val="Titel"/>
+        <w:pStyle w:val="Title"/>
         <w:jc w:val="center"/>
         <w:rPr>
           <w:sz w:val="72"/>
@@ -54,7 +54,7 @@
     <w:p/>
     <w:tbl>
       <w:tblPr>
-        <w:tblStyle w:val="Tabelraster"/>
+        <w:tblStyle w:val="TableGrid"/>
         <w:tblpPr w:leftFromText="141" w:rightFromText="141" w:vertAnchor="text" w:horzAnchor="margin" w:tblpXSpec="center" w:tblpY="6468"/>
         <w:tblW w:w="0" w:type="auto"/>
         <w:tblBorders>
@@ -82,7 +82,7 @@
           </w:tcPr>
           <w:p>
             <w:pPr>
-              <w:pStyle w:val="Titel"/>
+              <w:pStyle w:val="Title"/>
               <w:jc w:val="right"/>
               <w:rPr>
                 <w:rFonts w:asciiTheme="minorHAnsi" w:hAnsiTheme="minorHAnsi" w:cs="Arial"/>
@@ -114,7 +114,7 @@
           </w:tcPr>
           <w:p>
             <w:pPr>
-              <w:pStyle w:val="Titel"/>
+              <w:pStyle w:val="Title"/>
               <w:rPr>
                 <w:rFonts w:asciiTheme="minorHAnsi" w:hAnsiTheme="minorHAnsi" w:cs="Arial"/>
                 <w:sz w:val="22"/>
@@ -137,7 +137,7 @@
           </w:tcPr>
           <w:p>
             <w:pPr>
-              <w:pStyle w:val="Titel"/>
+              <w:pStyle w:val="Title"/>
               <w:rPr>
                 <w:rFonts w:asciiTheme="minorHAnsi" w:hAnsiTheme="minorHAnsi" w:cs="Arial"/>
                 <w:i/>
@@ -145,7 +145,6 @@
                 <w:szCs w:val="22"/>
               </w:rPr>
             </w:pPr>
-            <w:proofErr w:type="spellStart"/>
             <w:r>
               <w:rPr>
                 <w:rFonts w:asciiTheme="minorHAnsi" w:hAnsiTheme="minorHAnsi" w:cs="Arial"/>
@@ -153,247 +152,237 @@
                 <w:sz w:val="22"/>
                 <w:szCs w:val="22"/>
               </w:rPr>
-              <w:t>Nicolay</w:t>
-            </w:r>
-            <w:proofErr w:type="spellEnd"/>
-            <w:r>
+              <w:t xml:space="preserve">Nicolay Dammer, Gaia Miglino, Christiaan de Jong, Marvin Koning en Izabella Hassan </w:t>
+            </w:r>
+          </w:p>
+        </w:tc>
+      </w:tr>
+      <w:tr>
+        <w:trPr>
+          <w:trHeight w:val="261"/>
+        </w:trPr>
+        <w:tc>
+          <w:tcPr>
+            <w:tcW w:w="6876" w:type="dxa"/>
+          </w:tcPr>
+          <w:p>
+            <w:pPr>
+              <w:pStyle w:val="Title"/>
+              <w:jc w:val="right"/>
+              <w:rPr>
+                <w:rFonts w:asciiTheme="minorHAnsi" w:hAnsiTheme="minorHAnsi" w:cs="Arial"/>
+                <w:sz w:val="22"/>
+                <w:szCs w:val="22"/>
+              </w:rPr>
+            </w:pPr>
+            <w:r>
+              <w:rPr>
+                <w:rFonts w:asciiTheme="minorHAnsi" w:hAnsiTheme="minorHAnsi" w:cs="Arial"/>
+                <w:sz w:val="22"/>
+                <w:szCs w:val="22"/>
+              </w:rPr>
+              <w:t>Datum</w:t>
+            </w:r>
+          </w:p>
+        </w:tc>
+        <w:tc>
+          <w:tcPr>
+            <w:tcW w:w="447" w:type="dxa"/>
+          </w:tcPr>
+          <w:p>
+            <w:pPr>
+              <w:pStyle w:val="Title"/>
+              <w:rPr>
+                <w:rFonts w:asciiTheme="minorHAnsi" w:hAnsiTheme="minorHAnsi" w:cs="Arial"/>
+                <w:sz w:val="22"/>
+                <w:szCs w:val="22"/>
+              </w:rPr>
+            </w:pPr>
+            <w:r>
+              <w:rPr>
+                <w:rFonts w:asciiTheme="minorHAnsi" w:hAnsiTheme="minorHAnsi" w:cs="Arial"/>
+                <w:sz w:val="22"/>
+                <w:szCs w:val="22"/>
+              </w:rPr>
+              <w:t>:</w:t>
+            </w:r>
+          </w:p>
+        </w:tc>
+        <w:tc>
+          <w:tcPr>
+            <w:tcW w:w="1624" w:type="dxa"/>
+          </w:tcPr>
+          <w:p>
+            <w:pPr>
+              <w:pStyle w:val="Title"/>
               <w:rPr>
                 <w:rFonts w:asciiTheme="minorHAnsi" w:hAnsiTheme="minorHAnsi" w:cs="Arial"/>
                 <w:i/>
                 <w:sz w:val="22"/>
                 <w:szCs w:val="22"/>
               </w:rPr>
-              <w:t xml:space="preserve"> Dammer, Gaia Miglino, Christiaan de Jong, Marvin Koning en Izabella Hassan </w:t>
-            </w:r>
-          </w:p>
-        </w:tc>
-      </w:tr>
-      <w:tr>
-        <w:trPr>
-          <w:trHeight w:val="261"/>
-        </w:trPr>
-        <w:tc>
-          <w:tcPr>
-            <w:tcW w:w="6876" w:type="dxa"/>
-          </w:tcPr>
-          <w:p>
-            <w:pPr>
-              <w:pStyle w:val="Titel"/>
-              <w:jc w:val="right"/>
-              <w:rPr>
-                <w:rFonts w:asciiTheme="minorHAnsi" w:hAnsiTheme="minorHAnsi" w:cs="Arial"/>
-                <w:sz w:val="22"/>
-                <w:szCs w:val="22"/>
-              </w:rPr>
-            </w:pPr>
-            <w:r>
-              <w:rPr>
-                <w:rFonts w:asciiTheme="minorHAnsi" w:hAnsiTheme="minorHAnsi" w:cs="Arial"/>
-                <w:sz w:val="22"/>
-                <w:szCs w:val="22"/>
-              </w:rPr>
-              <w:t>Datum</w:t>
-            </w:r>
-          </w:p>
-        </w:tc>
-        <w:tc>
-          <w:tcPr>
-            <w:tcW w:w="447" w:type="dxa"/>
-          </w:tcPr>
-          <w:p>
-            <w:pPr>
-              <w:pStyle w:val="Titel"/>
-              <w:rPr>
-                <w:rFonts w:asciiTheme="minorHAnsi" w:hAnsiTheme="minorHAnsi" w:cs="Arial"/>
-                <w:sz w:val="22"/>
-                <w:szCs w:val="22"/>
-              </w:rPr>
-            </w:pPr>
-            <w:r>
-              <w:rPr>
-                <w:rFonts w:asciiTheme="minorHAnsi" w:hAnsiTheme="minorHAnsi" w:cs="Arial"/>
-                <w:sz w:val="22"/>
-                <w:szCs w:val="22"/>
-              </w:rPr>
-              <w:t>:</w:t>
-            </w:r>
-          </w:p>
-        </w:tc>
-        <w:tc>
-          <w:tcPr>
-            <w:tcW w:w="1624" w:type="dxa"/>
-          </w:tcPr>
-          <w:p>
-            <w:pPr>
-              <w:pStyle w:val="Titel"/>
+            </w:pPr>
+            <w:r>
               <w:rPr>
                 <w:rFonts w:asciiTheme="minorHAnsi" w:hAnsiTheme="minorHAnsi" w:cs="Arial"/>
                 <w:i/>
                 <w:sz w:val="22"/>
                 <w:szCs w:val="22"/>
               </w:rPr>
-            </w:pPr>
-            <w:r>
+              <w:t>21-11-19</w:t>
+            </w:r>
+          </w:p>
+        </w:tc>
+      </w:tr>
+      <w:tr>
+        <w:trPr>
+          <w:trHeight w:val="268"/>
+        </w:trPr>
+        <w:tc>
+          <w:tcPr>
+            <w:tcW w:w="6876" w:type="dxa"/>
+          </w:tcPr>
+          <w:p>
+            <w:pPr>
+              <w:pStyle w:val="Title"/>
+              <w:jc w:val="right"/>
+              <w:rPr>
+                <w:rFonts w:asciiTheme="minorHAnsi" w:hAnsiTheme="minorHAnsi" w:cs="Arial"/>
+                <w:sz w:val="22"/>
+                <w:szCs w:val="22"/>
+              </w:rPr>
+            </w:pPr>
+            <w:r>
+              <w:rPr>
+                <w:rFonts w:asciiTheme="minorHAnsi" w:hAnsiTheme="minorHAnsi" w:cs="Arial"/>
+                <w:sz w:val="22"/>
+                <w:szCs w:val="22"/>
+              </w:rPr>
+              <w:t>Versie</w:t>
+            </w:r>
+          </w:p>
+        </w:tc>
+        <w:tc>
+          <w:tcPr>
+            <w:tcW w:w="447" w:type="dxa"/>
+          </w:tcPr>
+          <w:p>
+            <w:pPr>
+              <w:pStyle w:val="Title"/>
+              <w:rPr>
+                <w:rFonts w:asciiTheme="minorHAnsi" w:hAnsiTheme="minorHAnsi" w:cs="Arial"/>
+                <w:sz w:val="22"/>
+                <w:szCs w:val="22"/>
+              </w:rPr>
+            </w:pPr>
+            <w:r>
+              <w:rPr>
+                <w:rFonts w:asciiTheme="minorHAnsi" w:hAnsiTheme="minorHAnsi" w:cs="Arial"/>
+                <w:sz w:val="22"/>
+                <w:szCs w:val="22"/>
+              </w:rPr>
+              <w:t>:</w:t>
+            </w:r>
+          </w:p>
+        </w:tc>
+        <w:tc>
+          <w:tcPr>
+            <w:tcW w:w="1624" w:type="dxa"/>
+          </w:tcPr>
+          <w:p>
+            <w:pPr>
+              <w:pStyle w:val="Title"/>
               <w:rPr>
                 <w:rFonts w:asciiTheme="minorHAnsi" w:hAnsiTheme="minorHAnsi" w:cs="Arial"/>
                 <w:i/>
                 <w:sz w:val="22"/>
                 <w:szCs w:val="22"/>
               </w:rPr>
-              <w:t>21-11-19</w:t>
-            </w:r>
-          </w:p>
-        </w:tc>
-      </w:tr>
-      <w:tr>
-        <w:trPr>
-          <w:trHeight w:val="268"/>
-        </w:trPr>
-        <w:tc>
-          <w:tcPr>
-            <w:tcW w:w="6876" w:type="dxa"/>
-          </w:tcPr>
-          <w:p>
-            <w:pPr>
-              <w:pStyle w:val="Titel"/>
-              <w:jc w:val="right"/>
-              <w:rPr>
-                <w:rFonts w:asciiTheme="minorHAnsi" w:hAnsiTheme="minorHAnsi" w:cs="Arial"/>
-                <w:sz w:val="22"/>
-                <w:szCs w:val="22"/>
-              </w:rPr>
-            </w:pPr>
-            <w:r>
-              <w:rPr>
-                <w:rFonts w:asciiTheme="minorHAnsi" w:hAnsiTheme="minorHAnsi" w:cs="Arial"/>
-                <w:sz w:val="22"/>
-                <w:szCs w:val="22"/>
-              </w:rPr>
-              <w:t>Versie</w:t>
-            </w:r>
-          </w:p>
-        </w:tc>
-        <w:tc>
-          <w:tcPr>
-            <w:tcW w:w="447" w:type="dxa"/>
-          </w:tcPr>
-          <w:p>
-            <w:pPr>
-              <w:pStyle w:val="Titel"/>
-              <w:rPr>
-                <w:rFonts w:asciiTheme="minorHAnsi" w:hAnsiTheme="minorHAnsi" w:cs="Arial"/>
-                <w:sz w:val="22"/>
-                <w:szCs w:val="22"/>
-              </w:rPr>
-            </w:pPr>
-            <w:r>
-              <w:rPr>
-                <w:rFonts w:asciiTheme="minorHAnsi" w:hAnsiTheme="minorHAnsi" w:cs="Arial"/>
-                <w:sz w:val="22"/>
-                <w:szCs w:val="22"/>
-              </w:rPr>
-              <w:t>:</w:t>
-            </w:r>
-          </w:p>
-        </w:tc>
-        <w:tc>
-          <w:tcPr>
-            <w:tcW w:w="1624" w:type="dxa"/>
-          </w:tcPr>
-          <w:p>
-            <w:pPr>
-              <w:pStyle w:val="Titel"/>
+            </w:pPr>
+            <w:r>
               <w:rPr>
                 <w:rFonts w:asciiTheme="minorHAnsi" w:hAnsiTheme="minorHAnsi" w:cs="Arial"/>
                 <w:i/>
                 <w:sz w:val="22"/>
                 <w:szCs w:val="22"/>
               </w:rPr>
-            </w:pPr>
-            <w:r>
+              <w:t>1</w:t>
+            </w:r>
+          </w:p>
+        </w:tc>
+      </w:tr>
+      <w:tr>
+        <w:trPr>
+          <w:trHeight w:val="268"/>
+        </w:trPr>
+        <w:tc>
+          <w:tcPr>
+            <w:tcW w:w="6876" w:type="dxa"/>
+          </w:tcPr>
+          <w:p>
+            <w:pPr>
+              <w:pStyle w:val="Title"/>
+              <w:jc w:val="right"/>
+              <w:rPr>
+                <w:rFonts w:asciiTheme="minorHAnsi" w:hAnsiTheme="minorHAnsi" w:cs="Arial"/>
+                <w:sz w:val="22"/>
+                <w:szCs w:val="22"/>
+              </w:rPr>
+            </w:pPr>
+            <w:r>
+              <w:rPr>
+                <w:rFonts w:asciiTheme="minorHAnsi" w:hAnsiTheme="minorHAnsi" w:cs="Arial"/>
+                <w:sz w:val="22"/>
+                <w:szCs w:val="22"/>
+              </w:rPr>
+              <w:t>Status</w:t>
+            </w:r>
+          </w:p>
+        </w:tc>
+        <w:tc>
+          <w:tcPr>
+            <w:tcW w:w="447" w:type="dxa"/>
+          </w:tcPr>
+          <w:p>
+            <w:pPr>
+              <w:pStyle w:val="Title"/>
+              <w:rPr>
+                <w:rFonts w:asciiTheme="minorHAnsi" w:hAnsiTheme="minorHAnsi" w:cs="Arial"/>
+                <w:sz w:val="22"/>
+                <w:szCs w:val="22"/>
+              </w:rPr>
+            </w:pPr>
+            <w:r>
+              <w:rPr>
+                <w:rFonts w:asciiTheme="minorHAnsi" w:hAnsiTheme="minorHAnsi" w:cs="Arial"/>
+                <w:sz w:val="22"/>
+                <w:szCs w:val="22"/>
+              </w:rPr>
+              <w:t>:</w:t>
+            </w:r>
+          </w:p>
+        </w:tc>
+        <w:tc>
+          <w:tcPr>
+            <w:tcW w:w="1624" w:type="dxa"/>
+          </w:tcPr>
+          <w:p>
+            <w:pPr>
+              <w:pStyle w:val="Title"/>
               <w:rPr>
                 <w:rFonts w:asciiTheme="minorHAnsi" w:hAnsiTheme="minorHAnsi" w:cs="Arial"/>
                 <w:i/>
                 <w:sz w:val="22"/>
                 <w:szCs w:val="22"/>
               </w:rPr>
-              <w:t>1</w:t>
-            </w:r>
-          </w:p>
-        </w:tc>
-      </w:tr>
-      <w:tr>
-        <w:trPr>
-          <w:trHeight w:val="268"/>
-        </w:trPr>
-        <w:tc>
-          <w:tcPr>
-            <w:tcW w:w="6876" w:type="dxa"/>
-          </w:tcPr>
-          <w:p>
-            <w:pPr>
-              <w:pStyle w:val="Titel"/>
-              <w:jc w:val="right"/>
-              <w:rPr>
-                <w:rFonts w:asciiTheme="minorHAnsi" w:hAnsiTheme="minorHAnsi" w:cs="Arial"/>
-                <w:sz w:val="22"/>
-                <w:szCs w:val="22"/>
-              </w:rPr>
-            </w:pPr>
-            <w:r>
-              <w:rPr>
-                <w:rFonts w:asciiTheme="minorHAnsi" w:hAnsiTheme="minorHAnsi" w:cs="Arial"/>
-                <w:sz w:val="22"/>
-                <w:szCs w:val="22"/>
-              </w:rPr>
-              <w:t>Status</w:t>
-            </w:r>
-          </w:p>
-        </w:tc>
-        <w:tc>
-          <w:tcPr>
-            <w:tcW w:w="447" w:type="dxa"/>
-          </w:tcPr>
-          <w:p>
-            <w:pPr>
-              <w:pStyle w:val="Titel"/>
-              <w:rPr>
-                <w:rFonts w:asciiTheme="minorHAnsi" w:hAnsiTheme="minorHAnsi" w:cs="Arial"/>
-                <w:sz w:val="22"/>
-                <w:szCs w:val="22"/>
-              </w:rPr>
-            </w:pPr>
-            <w:r>
-              <w:rPr>
-                <w:rFonts w:asciiTheme="minorHAnsi" w:hAnsiTheme="minorHAnsi" w:cs="Arial"/>
-                <w:sz w:val="22"/>
-                <w:szCs w:val="22"/>
-              </w:rPr>
-              <w:t>:</w:t>
-            </w:r>
-          </w:p>
-        </w:tc>
-        <w:tc>
-          <w:tcPr>
-            <w:tcW w:w="1624" w:type="dxa"/>
-          </w:tcPr>
-          <w:p>
-            <w:pPr>
-              <w:pStyle w:val="Titel"/>
+            </w:pPr>
+            <w:r>
               <w:rPr>
                 <w:rFonts w:asciiTheme="minorHAnsi" w:hAnsiTheme="minorHAnsi" w:cs="Arial"/>
                 <w:i/>
                 <w:sz w:val="22"/>
                 <w:szCs w:val="22"/>
               </w:rPr>
-            </w:pPr>
-            <w:r>
-              <w:rPr>
-                <w:rFonts w:asciiTheme="minorHAnsi" w:hAnsiTheme="minorHAnsi" w:cs="Arial"/>
-                <w:i/>
-                <w:sz w:val="22"/>
-                <w:szCs w:val="22"/>
-              </w:rPr>
               <w:t>Concept</w:t>
             </w:r>
           </w:p>
@@ -402,7 +391,7 @@
     </w:tbl>
     <w:p>
       <w:pPr>
-        <w:pStyle w:val="Ondertitel"/>
+        <w:pStyle w:val="Subtitle"/>
         <w:jc w:val="center"/>
         <w:rPr>
           <w:sz w:val="48"/>
@@ -441,7 +430,7 @@
     </w:p>
     <w:p>
       <w:pPr>
-        <w:pStyle w:val="Kop1"/>
+        <w:pStyle w:val="Heading1"/>
       </w:pPr>
       <w:bookmarkStart w:id="0" w:name="_Toc528534103"/>
       <w:r>
@@ -452,17 +441,17 @@
     </w:p>
     <w:p>
       <w:pPr>
-        <w:pStyle w:val="Kop2"/>
+        <w:pStyle w:val="Heading2"/>
       </w:pPr>
     </w:p>
     <w:p>
       <w:pPr>
-        <w:pStyle w:val="Kop2"/>
+        <w:pStyle w:val="Heading2"/>
       </w:pPr>
     </w:p>
     <w:p>
       <w:pPr>
-        <w:pStyle w:val="Kop4"/>
+        <w:pStyle w:val="Heading4"/>
       </w:pPr>
       <w:r>
         <w:t>Versiehistorie</w:t>
@@ -471,7 +460,7 @@
     <w:p/>
     <w:tbl>
       <w:tblPr>
-        <w:tblStyle w:val="Tabelraster"/>
+        <w:tblStyle w:val="TableGrid"/>
         <w:tblW w:w="9067" w:type="dxa"/>
         <w:tblLook w:val="04A0" w:firstRow="1" w:lastRow="0" w:firstColumn="1" w:lastColumn="0" w:noHBand="0" w:noVBand="1"/>
       </w:tblPr>
@@ -805,7 +794,7 @@
     <w:p/>
     <w:p>
       <w:pPr>
-        <w:pStyle w:val="Kop4"/>
+        <w:pStyle w:val="Heading4"/>
       </w:pPr>
       <w:r>
         <w:t>Distributielijst</w:t>
@@ -813,12 +802,12 @@
     </w:p>
     <w:p>
       <w:pPr>
-        <w:pStyle w:val="Kop2"/>
+        <w:pStyle w:val="Heading2"/>
       </w:pPr>
     </w:p>
     <w:tbl>
       <w:tblPr>
-        <w:tblStyle w:val="Tabelraster"/>
+        <w:tblStyle w:val="TableGrid"/>
         <w:tblW w:w="9067" w:type="dxa"/>
         <w:tblLook w:val="04A0" w:firstRow="1" w:lastRow="0" w:firstColumn="1" w:lastColumn="0" w:noHBand="0" w:noVBand="1"/>
       </w:tblPr>
@@ -1107,7 +1096,7 @@
     </w:p>
     <w:p>
       <w:pPr>
-        <w:pStyle w:val="Kop1"/>
+        <w:pStyle w:val="Heading1"/>
       </w:pPr>
       <w:r>
         <w:lastRenderedPageBreak/>
@@ -1141,15 +1130,7 @@
         <w:t>e</w:t>
       </w:r>
       <w:r>
-        <w:t xml:space="preserve"> jaar </w:t>
-      </w:r>
-      <w:proofErr w:type="spellStart"/>
-      <w:r>
-        <w:t>AO’ers</w:t>
-      </w:r>
-      <w:proofErr w:type="spellEnd"/>
-      <w:r>
-        <w:t xml:space="preserve"> ervaring te geven in het maken van een project in groepsverband</w:t>
+        <w:t xml:space="preserve"> jaar AO’ers ervaring te geven in het maken van een project in groepsverband</w:t>
       </w:r>
       <w:r>
         <w:t xml:space="preserve"> en als</w:t>
@@ -1172,7 +1153,7 @@
     </w:p>
     <w:p>
       <w:pPr>
-        <w:pStyle w:val="Kop1"/>
+        <w:pStyle w:val="Heading1"/>
       </w:pPr>
       <w:r>
         <w:lastRenderedPageBreak/>
@@ -1189,7 +1170,7 @@
     </w:p>
     <w:tbl>
       <w:tblPr>
-        <w:tblStyle w:val="Tabelraster"/>
+        <w:tblStyle w:val="TableGrid"/>
         <w:tblW w:w="9209" w:type="dxa"/>
         <w:tblLook w:val="04A0" w:firstRow="1" w:lastRow="0" w:firstColumn="1" w:lastColumn="0" w:noHBand="0" w:noVBand="1"/>
       </w:tblPr>
@@ -1341,13 +1322,8 @@
             <w:tcW w:w="2414" w:type="dxa"/>
           </w:tcPr>
           <w:p>
-            <w:proofErr w:type="spellStart"/>
-            <w:r>
-              <w:t>Fransisca</w:t>
-            </w:r>
-            <w:proofErr w:type="spellEnd"/>
-            <w:r>
-              <w:t xml:space="preserve"> Fouchier</w:t>
+            <w:r>
+              <w:t>Fransisca Fouchier</w:t>
             </w:r>
           </w:p>
         </w:tc>
@@ -1366,13 +1342,8 @@
             <w:tcW w:w="2004" w:type="dxa"/>
           </w:tcPr>
           <w:p>
-            <w:proofErr w:type="spellStart"/>
-            <w:r>
-              <w:t>Nicolay</w:t>
-            </w:r>
-            <w:proofErr w:type="spellEnd"/>
-            <w:r>
-              <w:t>/Christiaan</w:t>
+            <w:r>
+              <w:t>Nicolay/Christiaan</w:t>
             </w:r>
           </w:p>
         </w:tc>
@@ -1456,13 +1427,8 @@
             <w:tcW w:w="2414" w:type="dxa"/>
           </w:tcPr>
           <w:p>
-            <w:proofErr w:type="spellStart"/>
-            <w:r>
-              <w:t>Remon</w:t>
-            </w:r>
-            <w:proofErr w:type="spellEnd"/>
-            <w:r>
-              <w:t xml:space="preserve"> Hulst</w:t>
+            <w:r>
+              <w:t>Remon Hulst</w:t>
             </w:r>
           </w:p>
         </w:tc>
@@ -1506,13 +1472,8 @@
             <w:tcW w:w="2414" w:type="dxa"/>
           </w:tcPr>
           <w:p>
-            <w:proofErr w:type="spellStart"/>
-            <w:r>
-              <w:t>Rene</w:t>
-            </w:r>
-            <w:proofErr w:type="spellEnd"/>
-            <w:r>
-              <w:t xml:space="preserve"> van Pelt</w:t>
+            <w:r>
+              <w:t>Rene van Pelt</w:t>
             </w:r>
           </w:p>
         </w:tc>
@@ -1532,13 +1493,8 @@
           </w:tcPr>
           <w:p>
             <w:r>
-              <w:t xml:space="preserve">Marvin/ </w:t>
-            </w:r>
-            <w:proofErr w:type="spellStart"/>
-            <w:r>
-              <w:t>Nicolay</w:t>
-            </w:r>
-            <w:proofErr w:type="spellEnd"/>
+              <w:t>Marvin/ Nicolay</w:t>
+            </w:r>
           </w:p>
         </w:tc>
         <w:tc>
@@ -1547,7 +1503,10 @@
           </w:tcPr>
           <w:p>
             <w:r>
-              <w:t>Ja, geen antwoord nog</w:t>
+              <w:t xml:space="preserve">Ja, </w:t>
+            </w:r>
+            <w:r>
+              <w:t>gedaan</w:t>
             </w:r>
           </w:p>
         </w:tc>
@@ -1655,13 +1614,8 @@
           </w:tcPr>
           <w:p>
             <w:r>
-              <w:t xml:space="preserve">Bob </w:t>
-            </w:r>
-            <w:proofErr w:type="spellStart"/>
-            <w:r>
-              <w:t>Graafsma</w:t>
-            </w:r>
-            <w:proofErr w:type="spellEnd"/>
+              <w:t>Bob Graafsma</w:t>
+            </w:r>
           </w:p>
         </w:tc>
         <w:tc>
@@ -1725,13 +1679,8 @@
           </w:tcPr>
           <w:p>
             <w:r>
-              <w:t>Christiaan/</w:t>
-            </w:r>
-            <w:proofErr w:type="spellStart"/>
-            <w:r>
-              <w:t>Nicolay</w:t>
-            </w:r>
-            <w:proofErr w:type="spellEnd"/>
+              <w:t>Christiaan/Nicolay</w:t>
+            </w:r>
           </w:p>
         </w:tc>
         <w:tc>
@@ -1750,33 +1699,24 @@
       <w:r>
         <w:br w:type="page"/>
       </w:r>
-      <w:bookmarkStart w:id="1" w:name="_GoBack"/>
-      <w:bookmarkEnd w:id="1"/>
     </w:p>
     <w:p>
       <w:pPr>
-        <w:pStyle w:val="Kop1"/>
+        <w:pStyle w:val="Heading1"/>
       </w:pPr>
-      <w:proofErr w:type="spellStart"/>
       <w:r>
         <w:lastRenderedPageBreak/>
         <w:t>Requirements</w:t>
       </w:r>
-      <w:proofErr w:type="spellEnd"/>
     </w:p>
     <w:p/>
     <w:p>
       <w:pPr>
-        <w:pStyle w:val="Kop2"/>
+        <w:pStyle w:val="Heading2"/>
       </w:pPr>
       <w:r>
-        <w:t xml:space="preserve">Functionele </w:t>
+        <w:t>Functionele requirements</w:t>
       </w:r>
-      <w:proofErr w:type="spellStart"/>
-      <w:r>
-        <w:t>requirements</w:t>
-      </w:r>
-      <w:proofErr w:type="spellEnd"/>
     </w:p>
     <w:p>
       <w:pPr>
@@ -1792,7 +1732,7 @@
     </w:p>
     <w:tbl>
       <w:tblPr>
-        <w:tblStyle w:val="Tabelraster"/>
+        <w:tblStyle w:val="TableGrid"/>
         <w:tblW w:w="0" w:type="auto"/>
         <w:tblLook w:val="04A0" w:firstRow="1" w:lastRow="0" w:firstColumn="1" w:lastColumn="0" w:noHBand="0" w:noVBand="1"/>
       </w:tblPr>
@@ -1813,14 +1753,12 @@
                 <w:b/>
               </w:rPr>
             </w:pPr>
-            <w:proofErr w:type="spellStart"/>
             <w:r>
               <w:rPr>
                 <w:b/>
               </w:rPr>
               <w:t>ReqId</w:t>
             </w:r>
-            <w:proofErr w:type="spellEnd"/>
           </w:p>
         </w:tc>
         <w:tc>
@@ -1870,16 +1808,8 @@
               <w:rPr>
                 <w:b/>
               </w:rPr>
-              <w:t>(</w:t>
-            </w:r>
-            <w:proofErr w:type="spellStart"/>
-            <w:r>
-              <w:rPr>
-                <w:b/>
-              </w:rPr>
-              <w:t>MoSCoW</w:t>
-            </w:r>
-            <w:proofErr w:type="spellEnd"/>
+              <w:t>(MoSCoW</w:t>
+            </w:r>
             <w:r>
               <w:rPr>
                 <w:b/>
@@ -1938,15 +1868,7 @@
           </w:tcPr>
           <w:p>
             <w:r>
-              <w:t xml:space="preserve">Er mogen geen </w:t>
-            </w:r>
-            <w:proofErr w:type="spellStart"/>
-            <w:r>
-              <w:t>guest</w:t>
-            </w:r>
-            <w:proofErr w:type="spellEnd"/>
-            <w:r>
-              <w:t xml:space="preserve"> users toegang hebben tot de website.</w:t>
+              <w:t>Er mogen geen guest users toegang hebben tot de website.</w:t>
             </w:r>
           </w:p>
         </w:tc>
@@ -2009,13 +1931,8 @@
             <w:tcW w:w="6237" w:type="dxa"/>
           </w:tcPr>
           <w:p>
-            <w:proofErr w:type="spellStart"/>
-            <w:r>
-              <w:t>StageCoördinatoren</w:t>
-            </w:r>
-            <w:proofErr w:type="spellEnd"/>
-            <w:r>
-              <w:t xml:space="preserve"> kunnen Mentoren zetten per student of per klas (in sommige gevallen kunnen studenten 2 mentoren hebben).</w:t>
+            <w:r>
+              <w:t>StageCoördinatoren kunnen Mentoren zetten per student of per klas (in sommige gevallen kunnen studenten 2 mentoren hebben).</w:t>
             </w:r>
           </w:p>
         </w:tc>
@@ -2079,23 +1996,7 @@
           </w:tcPr>
           <w:p>
             <w:r>
-              <w:t xml:space="preserve">Mentoren en </w:t>
-            </w:r>
-            <w:proofErr w:type="spellStart"/>
-            <w:r>
-              <w:t>StageCoördinatoren</w:t>
-            </w:r>
-            <w:proofErr w:type="spellEnd"/>
-            <w:r>
-              <w:t xml:space="preserve"> moeten (</w:t>
-            </w:r>
-            <w:proofErr w:type="spellStart"/>
-            <w:r>
-              <w:t>prive</w:t>
-            </w:r>
-            <w:proofErr w:type="spellEnd"/>
-            <w:r>
-              <w:t>) opmerkingen kunnen lezen die bij bedrijven en studenten zijn gezet.</w:t>
+              <w:t>Mentoren en StageCoördinatoren moeten (prive) opmerkingen kunnen lezen die bij bedrijven en studenten zijn gezet.</w:t>
             </w:r>
           </w:p>
         </w:tc>
@@ -2127,15 +2028,7 @@
           </w:tcPr>
           <w:p>
             <w:r>
-              <w:t xml:space="preserve">Mentoren en  </w:t>
-            </w:r>
-            <w:proofErr w:type="spellStart"/>
-            <w:r>
-              <w:t>StageCoördinatoren</w:t>
-            </w:r>
-            <w:proofErr w:type="spellEnd"/>
-            <w:r>
-              <w:t xml:space="preserve"> kunnen een leerling een aanbeveling sturen. (max 3 per leerling)</w:t>
+              <w:t>Mentoren en  StageCoördinatoren kunnen een leerling een aanbeveling sturen. (max 3 per leerling)</w:t>
             </w:r>
           </w:p>
         </w:tc>
@@ -2166,13 +2059,8 @@
             <w:tcW w:w="6237" w:type="dxa"/>
           </w:tcPr>
           <w:p>
-            <w:proofErr w:type="spellStart"/>
-            <w:r>
-              <w:t>StageCoördinatoren</w:t>
-            </w:r>
-            <w:proofErr w:type="spellEnd"/>
-            <w:r>
-              <w:t xml:space="preserve"> zijn super users en moeten alles in het systeem kunnen.</w:t>
+            <w:r>
+              <w:t>StageCoördinatoren zijn super users en moeten alles in het systeem kunnen.</w:t>
             </w:r>
           </w:p>
         </w:tc>
@@ -2203,21 +2091,8 @@
             <w:tcW w:w="6237" w:type="dxa"/>
           </w:tcPr>
           <w:p>
-            <w:proofErr w:type="spellStart"/>
-            <w:r>
-              <w:t>StageCoördinatoren</w:t>
-            </w:r>
-            <w:proofErr w:type="spellEnd"/>
-            <w:r>
-              <w:t xml:space="preserve">, Mentoren, </w:t>
-            </w:r>
-            <w:proofErr w:type="spellStart"/>
-            <w:r>
-              <w:t>StageDocenten</w:t>
-            </w:r>
-            <w:proofErr w:type="spellEnd"/>
-            <w:r>
-              <w:t xml:space="preserve"> kunnen de blacklist inzien en bedrijven toevoegen, bewerken of verwijderen van de lijst.</w:t>
+            <w:r>
+              <w:t>StageCoördinatoren, Mentoren, StageDocenten kunnen de blacklist inzien en bedrijven toevoegen, bewerken of verwijderen van de lijst.</w:t>
             </w:r>
           </w:p>
         </w:tc>
@@ -2241,7 +2116,7 @@
     </w:p>
     <w:tbl>
       <w:tblPr>
-        <w:tblStyle w:val="Tabelraster"/>
+        <w:tblStyle w:val="TableGrid"/>
         <w:tblW w:w="0" w:type="auto"/>
         <w:tblLook w:val="04A0" w:firstRow="1" w:lastRow="0" w:firstColumn="1" w:lastColumn="0" w:noHBand="0" w:noVBand="1"/>
       </w:tblPr>
@@ -2262,14 +2137,12 @@
                 <w:b/>
               </w:rPr>
             </w:pPr>
-            <w:proofErr w:type="spellStart"/>
             <w:r>
               <w:rPr>
                 <w:b/>
               </w:rPr>
               <w:t>ReqId</w:t>
             </w:r>
-            <w:proofErr w:type="spellEnd"/>
           </w:p>
         </w:tc>
         <w:tc>
@@ -2319,16 +2192,8 @@
               <w:rPr>
                 <w:b/>
               </w:rPr>
-              <w:t>(</w:t>
-            </w:r>
-            <w:proofErr w:type="spellStart"/>
-            <w:r>
-              <w:rPr>
-                <w:b/>
-              </w:rPr>
-              <w:t>MoSCoW</w:t>
-            </w:r>
-            <w:proofErr w:type="spellEnd"/>
+              <w:t>(MoSCoW</w:t>
+            </w:r>
             <w:r>
               <w:rPr>
                 <w:b/>
@@ -2465,6 +2330,8 @@
             </w:r>
           </w:p>
         </w:tc>
+        <w:bookmarkStart w:id="1" w:name="_GoBack"/>
+        <w:bookmarkEnd w:id="1"/>
       </w:tr>
       <w:tr>
         <w:tc>
@@ -2708,23 +2575,7 @@
           </w:tcPr>
           <w:p>
             <w:r>
-              <w:t xml:space="preserve">Mentoren en </w:t>
-            </w:r>
-            <w:proofErr w:type="spellStart"/>
-            <w:r>
-              <w:t>StageCoördinatoren</w:t>
-            </w:r>
-            <w:proofErr w:type="spellEnd"/>
-            <w:r>
-              <w:t xml:space="preserve"> moeten (</w:t>
-            </w:r>
-            <w:proofErr w:type="spellStart"/>
-            <w:r>
-              <w:t>prive</w:t>
-            </w:r>
-            <w:proofErr w:type="spellEnd"/>
-            <w:r>
-              <w:t>) opmerkingen plaatsen bij Studenten en Bedrijven.</w:t>
+              <w:t>Mentoren en StageCoördinatoren moeten (prive) opmerkingen plaatsen bij Studenten en Bedrijven.</w:t>
             </w:r>
           </w:p>
         </w:tc>
@@ -2852,23 +2703,7 @@
           </w:tcPr>
           <w:p>
             <w:r>
-              <w:t xml:space="preserve">Een lijst met ongewenste woorden, </w:t>
-            </w:r>
-            <w:proofErr w:type="spellStart"/>
-            <w:r>
-              <w:t>aanvulbaar</w:t>
-            </w:r>
-            <w:proofErr w:type="spellEnd"/>
-            <w:r>
-              <w:t xml:space="preserve"> door mentoren/ </w:t>
-            </w:r>
-            <w:proofErr w:type="spellStart"/>
-            <w:r>
-              <w:t>StageCoördinatoren</w:t>
-            </w:r>
-            <w:proofErr w:type="spellEnd"/>
-            <w:r>
-              <w:t>.</w:t>
+              <w:t>Een lijst met ongewenste woorden, aanvulbaar door mentoren/ StageCoördinatoren.</w:t>
             </w:r>
           </w:p>
         </w:tc>
@@ -3116,7 +2951,7 @@
     </w:p>
     <w:tbl>
       <w:tblPr>
-        <w:tblStyle w:val="Tabelraster"/>
+        <w:tblStyle w:val="TableGrid"/>
         <w:tblW w:w="0" w:type="auto"/>
         <w:tblLook w:val="04A0" w:firstRow="1" w:lastRow="0" w:firstColumn="1" w:lastColumn="0" w:noHBand="0" w:noVBand="1"/>
       </w:tblPr>
@@ -3137,14 +2972,12 @@
                 <w:b/>
               </w:rPr>
             </w:pPr>
-            <w:proofErr w:type="spellStart"/>
             <w:r>
               <w:rPr>
                 <w:b/>
               </w:rPr>
               <w:t>ReqId</w:t>
             </w:r>
-            <w:proofErr w:type="spellEnd"/>
           </w:p>
         </w:tc>
         <w:tc>
@@ -3194,16 +3027,8 @@
               <w:rPr>
                 <w:b/>
               </w:rPr>
-              <w:t>(</w:t>
-            </w:r>
-            <w:proofErr w:type="spellStart"/>
-            <w:r>
-              <w:rPr>
-                <w:b/>
-              </w:rPr>
-              <w:t>MoSCoW</w:t>
-            </w:r>
-            <w:proofErr w:type="spellEnd"/>
+              <w:t>(MoSCoW</w:t>
+            </w:r>
             <w:r>
               <w:rPr>
                 <w:b/>
@@ -3326,15 +3151,7 @@
           </w:tcPr>
           <w:p>
             <w:r>
-              <w:t xml:space="preserve">Locaties van bedrijven weergeven met google </w:t>
-            </w:r>
-            <w:proofErr w:type="spellStart"/>
-            <w:r>
-              <w:t>maps</w:t>
-            </w:r>
-            <w:proofErr w:type="spellEnd"/>
-            <w:r>
-              <w:t>.</w:t>
+              <w:t>Locaties van bedrijven weergeven met google maps.</w:t>
             </w:r>
           </w:p>
         </w:tc>
@@ -3366,15 +3183,7 @@
           </w:tcPr>
           <w:p>
             <w:r>
-              <w:t xml:space="preserve">Mentoren en stage docenten moeten als </w:t>
-            </w:r>
-            <w:proofErr w:type="spellStart"/>
-            <w:r>
-              <w:t>home-page</w:t>
-            </w:r>
-            <w:proofErr w:type="spellEnd"/>
-            <w:r>
-              <w:t xml:space="preserve"> een overzicht krijgen van hun studenten.</w:t>
+              <w:t>Mentoren en stage docenten moeten als home-page een overzicht krijgen van hun studenten.</w:t>
             </w:r>
           </w:p>
         </w:tc>
@@ -3471,23 +3280,18 @@
     </w:p>
     <w:p>
       <w:pPr>
-        <w:pStyle w:val="Kop2"/>
+        <w:pStyle w:val="Heading2"/>
       </w:pPr>
       <w:r>
         <w:lastRenderedPageBreak/>
-        <w:t xml:space="preserve">Niet-functionele </w:t>
+        <w:t>Niet-functionele requirements</w:t>
       </w:r>
-      <w:proofErr w:type="spellStart"/>
-      <w:r>
-        <w:t>requirements</w:t>
-      </w:r>
-      <w:proofErr w:type="spellEnd"/>
     </w:p>
     <w:p/>
     <w:p/>
     <w:tbl>
       <w:tblPr>
-        <w:tblStyle w:val="Tabelraster"/>
+        <w:tblStyle w:val="TableGrid"/>
         <w:tblW w:w="0" w:type="auto"/>
         <w:tblLook w:val="04A0" w:firstRow="1" w:lastRow="0" w:firstColumn="1" w:lastColumn="0" w:noHBand="0" w:noVBand="1"/>
       </w:tblPr>
@@ -3508,14 +3312,12 @@
                 <w:b/>
               </w:rPr>
             </w:pPr>
-            <w:proofErr w:type="spellStart"/>
             <w:r>
               <w:rPr>
                 <w:b/>
               </w:rPr>
               <w:t>ReqId</w:t>
             </w:r>
-            <w:proofErr w:type="spellEnd"/>
           </w:p>
         </w:tc>
         <w:tc>
@@ -3565,16 +3367,8 @@
               <w:rPr>
                 <w:b/>
               </w:rPr>
-              <w:t>(</w:t>
-            </w:r>
-            <w:proofErr w:type="spellStart"/>
-            <w:r>
-              <w:rPr>
-                <w:b/>
-              </w:rPr>
-              <w:t>MoSCoW</w:t>
-            </w:r>
-            <w:proofErr w:type="spellEnd"/>
+              <w:t>(MoSCoW</w:t>
+            </w:r>
             <w:r>
               <w:rPr>
                 <w:b/>
@@ -4041,15 +3835,15 @@
     <w:lsdException w:name="Smart Hyperlink" w:semiHidden="1" w:unhideWhenUsed="1"/>
     <w:lsdException w:name="Smart Link" w:semiHidden="1" w:unhideWhenUsed="1"/>
   </w:latentStyles>
-  <w:style w:type="paragraph" w:default="1" w:styleId="Standaard">
+  <w:style w:type="paragraph" w:default="1" w:styleId="Normal">
     <w:name w:val="Normal"/>
     <w:qFormat/>
   </w:style>
-  <w:style w:type="paragraph" w:styleId="Kop1">
+  <w:style w:type="paragraph" w:styleId="Heading1">
     <w:name w:val="heading 1"/>
-    <w:basedOn w:val="Standaard"/>
-    <w:next w:val="Standaard"/>
-    <w:link w:val="Kop1Char"/>
+    <w:basedOn w:val="Normal"/>
+    <w:next w:val="Normal"/>
+    <w:link w:val="Heading1Char"/>
     <w:uiPriority w:val="9"/>
     <w:qFormat/>
     <w:rsid w:val="00AC1706"/>
@@ -4066,11 +3860,11 @@
       <w:szCs w:val="32"/>
     </w:rPr>
   </w:style>
-  <w:style w:type="paragraph" w:styleId="Kop2">
+  <w:style w:type="paragraph" w:styleId="Heading2">
     <w:name w:val="heading 2"/>
-    <w:basedOn w:val="Standaard"/>
-    <w:next w:val="Standaard"/>
-    <w:link w:val="Kop2Char"/>
+    <w:basedOn w:val="Normal"/>
+    <w:next w:val="Normal"/>
+    <w:link w:val="Heading2Char"/>
     <w:uiPriority w:val="9"/>
     <w:unhideWhenUsed/>
     <w:qFormat/>
@@ -4088,11 +3882,11 @@
       <w:szCs w:val="26"/>
     </w:rPr>
   </w:style>
-  <w:style w:type="paragraph" w:styleId="Kop4">
+  <w:style w:type="paragraph" w:styleId="Heading4">
     <w:name w:val="heading 4"/>
-    <w:basedOn w:val="Standaard"/>
-    <w:next w:val="Standaard"/>
-    <w:link w:val="Kop4Char"/>
+    <w:basedOn w:val="Normal"/>
+    <w:next w:val="Normal"/>
+    <w:link w:val="Heading4Char"/>
     <w:uiPriority w:val="9"/>
     <w:semiHidden/>
     <w:unhideWhenUsed/>
@@ -4111,13 +3905,13 @@
       <w:color w:val="2F5496" w:themeColor="accent1" w:themeShade="BF"/>
     </w:rPr>
   </w:style>
-  <w:style w:type="character" w:default="1" w:styleId="Standaardalinea-lettertype">
+  <w:style w:type="character" w:default="1" w:styleId="DefaultParagraphFont">
     <w:name w:val="Default Paragraph Font"/>
     <w:uiPriority w:val="1"/>
     <w:semiHidden/>
     <w:unhideWhenUsed/>
   </w:style>
-  <w:style w:type="table" w:default="1" w:styleId="Standaardtabel">
+  <w:style w:type="table" w:default="1" w:styleId="TableNormal">
     <w:name w:val="Normal Table"/>
     <w:uiPriority w:val="99"/>
     <w:semiHidden/>
@@ -4132,16 +3926,16 @@
       </w:tblCellMar>
     </w:tblPr>
   </w:style>
-  <w:style w:type="numbering" w:default="1" w:styleId="Geenlijst">
+  <w:style w:type="numbering" w:default="1" w:styleId="NoList">
     <w:name w:val="No List"/>
     <w:uiPriority w:val="99"/>
     <w:semiHidden/>
     <w:unhideWhenUsed/>
   </w:style>
-  <w:style w:type="character" w:customStyle="1" w:styleId="Kop1Char">
-    <w:name w:val="Kop 1 Char"/>
-    <w:basedOn w:val="Standaardalinea-lettertype"/>
-    <w:link w:val="Kop1"/>
+  <w:style w:type="character" w:customStyle="1" w:styleId="Heading1Char">
+    <w:name w:val="Heading 1 Char"/>
+    <w:basedOn w:val="DefaultParagraphFont"/>
+    <w:link w:val="Heading1"/>
     <w:uiPriority w:val="9"/>
     <w:rsid w:val="00AC1706"/>
     <w:rPr>
@@ -4151,11 +3945,11 @@
       <w:szCs w:val="32"/>
     </w:rPr>
   </w:style>
-  <w:style w:type="paragraph" w:styleId="Titel">
+  <w:style w:type="paragraph" w:styleId="Title">
     <w:name w:val="Title"/>
-    <w:basedOn w:val="Standaard"/>
-    <w:next w:val="Standaard"/>
-    <w:link w:val="TitelChar"/>
+    <w:basedOn w:val="Normal"/>
+    <w:next w:val="Normal"/>
+    <w:link w:val="TitleChar"/>
     <w:uiPriority w:val="10"/>
     <w:qFormat/>
     <w:rsid w:val="00AC1706"/>
@@ -4170,10 +3964,10 @@
       <w:szCs w:val="56"/>
     </w:rPr>
   </w:style>
-  <w:style w:type="character" w:customStyle="1" w:styleId="TitelChar">
-    <w:name w:val="Titel Char"/>
-    <w:basedOn w:val="Standaardalinea-lettertype"/>
-    <w:link w:val="Titel"/>
+  <w:style w:type="character" w:customStyle="1" w:styleId="TitleChar">
+    <w:name w:val="Title Char"/>
+    <w:basedOn w:val="DefaultParagraphFont"/>
+    <w:link w:val="Title"/>
     <w:uiPriority w:val="10"/>
     <w:rsid w:val="00AC1706"/>
     <w:rPr>
@@ -4184,11 +3978,11 @@
       <w:szCs w:val="56"/>
     </w:rPr>
   </w:style>
-  <w:style w:type="paragraph" w:styleId="Ondertitel">
+  <w:style w:type="paragraph" w:styleId="Subtitle">
     <w:name w:val="Subtitle"/>
-    <w:basedOn w:val="Standaard"/>
-    <w:next w:val="Standaard"/>
-    <w:link w:val="OndertitelChar"/>
+    <w:basedOn w:val="Normal"/>
+    <w:next w:val="Normal"/>
+    <w:link w:val="SubtitleChar"/>
     <w:uiPriority w:val="11"/>
     <w:qFormat/>
     <w:rsid w:val="00AC1706"/>
@@ -4206,10 +4000,10 @@
       <w:szCs w:val="22"/>
     </w:rPr>
   </w:style>
-  <w:style w:type="character" w:customStyle="1" w:styleId="OndertitelChar">
-    <w:name w:val="Ondertitel Char"/>
-    <w:basedOn w:val="Standaardalinea-lettertype"/>
-    <w:link w:val="Ondertitel"/>
+  <w:style w:type="character" w:customStyle="1" w:styleId="SubtitleChar">
+    <w:name w:val="Subtitle Char"/>
+    <w:basedOn w:val="DefaultParagraphFont"/>
+    <w:link w:val="Subtitle"/>
     <w:uiPriority w:val="11"/>
     <w:rsid w:val="00AC1706"/>
     <w:rPr>
@@ -4220,9 +4014,9 @@
       <w:szCs w:val="22"/>
     </w:rPr>
   </w:style>
-  <w:style w:type="table" w:styleId="Tabelraster">
+  <w:style w:type="table" w:styleId="TableGrid">
     <w:name w:val="Table Grid"/>
-    <w:basedOn w:val="Standaardtabel"/>
+    <w:basedOn w:val="TableNormal"/>
     <w:rsid w:val="00AC1706"/>
     <w:tblPr>
       <w:tblBorders>
@@ -4235,10 +4029,10 @@
       </w:tblBorders>
     </w:tblPr>
   </w:style>
-  <w:style w:type="character" w:customStyle="1" w:styleId="Kop4Char">
-    <w:name w:val="Kop 4 Char"/>
-    <w:basedOn w:val="Standaardalinea-lettertype"/>
-    <w:link w:val="Kop4"/>
+  <w:style w:type="character" w:customStyle="1" w:styleId="Heading4Char">
+    <w:name w:val="Heading 4 Char"/>
+    <w:basedOn w:val="DefaultParagraphFont"/>
+    <w:link w:val="Heading4"/>
     <w:uiPriority w:val="9"/>
     <w:semiHidden/>
     <w:rsid w:val="00AC1706"/>
@@ -4249,10 +4043,10 @@
       <w:color w:val="2F5496" w:themeColor="accent1" w:themeShade="BF"/>
     </w:rPr>
   </w:style>
-  <w:style w:type="character" w:customStyle="1" w:styleId="Kop2Char">
-    <w:name w:val="Kop 2 Char"/>
-    <w:basedOn w:val="Standaardalinea-lettertype"/>
-    <w:link w:val="Kop2"/>
+  <w:style w:type="character" w:customStyle="1" w:styleId="Heading2Char">
+    <w:name w:val="Heading 2 Char"/>
+    <w:basedOn w:val="DefaultParagraphFont"/>
+    <w:link w:val="Heading2"/>
     <w:uiPriority w:val="9"/>
     <w:rsid w:val="00AC1706"/>
     <w:rPr>
@@ -4262,10 +4056,10 @@
       <w:szCs w:val="26"/>
     </w:rPr>
   </w:style>
-  <w:style w:type="paragraph" w:styleId="Ballontekst">
+  <w:style w:type="paragraph" w:styleId="BalloonText">
     <w:name w:val="Balloon Text"/>
-    <w:basedOn w:val="Standaard"/>
-    <w:link w:val="BallontekstChar"/>
+    <w:basedOn w:val="Normal"/>
+    <w:link w:val="BalloonTextChar"/>
     <w:uiPriority w:val="99"/>
     <w:semiHidden/>
     <w:unhideWhenUsed/>
@@ -4276,10 +4070,10 @@
       <w:szCs w:val="18"/>
     </w:rPr>
   </w:style>
-  <w:style w:type="character" w:customStyle="1" w:styleId="BallontekstChar">
-    <w:name w:val="Ballontekst Char"/>
-    <w:basedOn w:val="Standaardalinea-lettertype"/>
-    <w:link w:val="Ballontekst"/>
+  <w:style w:type="character" w:customStyle="1" w:styleId="BalloonTextChar">
+    <w:name w:val="Balloon Text Char"/>
+    <w:basedOn w:val="DefaultParagraphFont"/>
+    <w:link w:val="BalloonText"/>
     <w:uiPriority w:val="99"/>
     <w:semiHidden/>
     <w:rsid w:val="00B80246"/>

</xml_diff>